<commit_message>
some updates to cp2 report
</commit_message>
<xml_diff>
--- a/delivery2/CP2_G14.docx
+++ b/delivery2/CP2_G14.docx
@@ -40,6 +40,7 @@
             </w:pPr>
             <w:r>
               <w:rPr>
+                <w:noProof/>
                 <w:lang w:val="en-US"/>
               </w:rPr>
               <mc:AlternateContent>
@@ -527,19 +528,56 @@
         <w:rPr>
           <w:lang w:val="en-US"/>
         </w:rPr>
-        <w:t xml:space="preserve">For this delivery we used three different datasets - the U.S Education Dataset from the Unification Project, the National Governors Association </w:t>
-      </w:r>
-      <w:r>
-        <w:rPr>
-          <w:lang w:val="en-US"/>
-        </w:rPr>
-        <w:t>dataset,</w:t>
-      </w:r>
-      <w:r>
-        <w:rPr>
-          <w:lang w:val="en-US"/>
-        </w:rPr>
-        <w:t xml:space="preserve"> and the U.S. Census Bureau population dataset. The first dataset contains information aggregated by state and year about revenue, expenditure and NAEP grades for mathematics and reading for both fourth grade and eight grade students separated by student ethnicity. The second dataset includes information regarding the governing parties in each state throughout history. The third dataset contains every state’s population for each decade.</w:t>
+        <w:t xml:space="preserve">For this delivery we used three different datasets - the U.S Education Dataset from the Unification Project, the National Governors Association dataset, and the U.S. Census Bureau population dataset. </w:t>
+      </w:r>
+      <w:r>
+        <w:rPr>
+          <w:strike/>
+          <w:lang w:val="en-US"/>
+        </w:rPr>
+        <w:t>The first dataset contains information aggregated by state and year about revenue, expenditure and NAEP grades for mathematics and reading for both fourth grade and eight grade students separated by student ethnicity. The second dataset includes information regarding the governing parties in each state throughout history. The third dataset contains every state’s population for each decade.</w:t>
+      </w:r>
+    </w:p>
+    <w:p>
+      <w:pPr>
+        <w:rPr>
+          <w:lang w:val="en-US"/>
+        </w:rPr>
+      </w:pPr>
+      <w:r>
+        <w:rPr>
+          <w:highlight w:val="yellow"/>
+          <w:lang w:val="en-US"/>
+        </w:rPr>
+        <w:t xml:space="preserve">For all three datasets used, each row/item corresponds to a state and a year. </w:t>
+      </w:r>
+      <w:r>
+        <w:rPr>
+          <w:highlight w:val="yellow"/>
+          <w:lang w:val="en-US"/>
+        </w:rPr>
+        <w:t>In the first dataset, each column contains information about its revenue, expenditure and NAEP grades for mathematics and reading for both fourth grade and eight grade students, separated by ethnicity. In the second dataset,</w:t>
+      </w:r>
+      <w:r>
+        <w:rPr>
+          <w:highlight w:val="yellow"/>
+          <w:lang w:val="en-US"/>
+        </w:rPr>
+        <w:t xml:space="preserve"> </w:t>
+      </w:r>
+      <w:r>
+        <w:rPr>
+          <w:highlight w:val="yellow"/>
+          <w:lang w:val="en-US"/>
+        </w:rPr>
+        <w:t xml:space="preserve">each item has information regarding the </w:t>
+      </w:r>
+      <w:r>
+        <w:rPr>
+          <w:highlight w:val="yellow"/>
+          <w:lang w:val="en-US"/>
+        </w:rPr>
+        <w:t>party that governed that state in that year. In the third one, each item features that state’s population in that year.</w:t>
       </w:r>
     </w:p>
     <w:p>
@@ -573,39 +611,7 @@
           <w:sz w:val="22"/>
           <w:szCs w:val="22"/>
         </w:rPr>
-        <w:t xml:space="preserve">From the investment and academic success dataset we discarded the key column since it encoded redundant information, all information regarding student gender and information regarding academic success from all academic levels but the fourth and </w:t>
-      </w:r>
-      <w:r>
-        <w:rPr>
-          <w:rFonts w:asciiTheme="minorHAnsi" w:eastAsiaTheme="minorHAnsi" w:hAnsiTheme="minorHAnsi" w:cstheme="minorBidi"/>
-          <w:sz w:val="22"/>
-          <w:szCs w:val="22"/>
-        </w:rPr>
-        <w:t>eighth</w:t>
-      </w:r>
-      <w:r>
-        <w:rPr>
-          <w:rFonts w:asciiTheme="minorHAnsi" w:eastAsiaTheme="minorHAnsi" w:hAnsiTheme="minorHAnsi" w:cstheme="minorBidi"/>
-          <w:sz w:val="22"/>
-          <w:szCs w:val="22"/>
-        </w:rPr>
-        <w:t xml:space="preserve"> grade (only students from fourth and </w:t>
-      </w:r>
-      <w:r>
-        <w:rPr>
-          <w:rFonts w:asciiTheme="minorHAnsi" w:eastAsiaTheme="minorHAnsi" w:hAnsiTheme="minorHAnsi" w:cstheme="minorBidi"/>
-          <w:sz w:val="22"/>
-          <w:szCs w:val="22"/>
-        </w:rPr>
-        <w:t>eighth</w:t>
-      </w:r>
-      <w:r>
-        <w:rPr>
-          <w:rFonts w:asciiTheme="minorHAnsi" w:eastAsiaTheme="minorHAnsi" w:hAnsiTheme="minorHAnsi" w:cstheme="minorBidi"/>
-          <w:sz w:val="22"/>
-          <w:szCs w:val="22"/>
-        </w:rPr>
-        <w:t xml:space="preserve"> grade take the NAEP reading and mathematics exam every two years). Finally, we selected data from the mainland states from 1992 to 2016 because they had the greatest amount of information.</w:t>
+        <w:t>From the investment and academic success dataset we discarded the key column since it encoded redundant information, all information regarding student gender and information regarding academic success from all academic levels but the fourth and eighth grade (only students from fourth and eighth grade take the NAEP reading and mathematics exam every two years). Finally, we selected data from the mainland states from 1992 to 2016 because they had the greatest amount of information.</w:t>
       </w:r>
     </w:p>
     <w:p>
@@ -666,16 +672,7 @@
           <w:sz w:val="22"/>
           <w:szCs w:val="22"/>
         </w:rPr>
-        <w:t>Since</w:t>
-      </w:r>
-      <w:r>
-        <w:rPr>
-          <w:rFonts w:ascii="Calibri" w:hAnsi="Calibri" w:cs="Calibri"/>
-          <w:color w:val="000000"/>
-          <w:sz w:val="22"/>
-          <w:szCs w:val="22"/>
-        </w:rPr>
-        <w:t xml:space="preserve"> different states will have different populations, the values for investment and revenue would be more appropriately visualized if they were </w:t>
+        <w:t xml:space="preserve">Since different states will have different populations, the values for investment and revenue would be more appropriately visualized if they were </w:t>
       </w:r>
       <w:r>
         <w:rPr>
@@ -747,6 +744,1174 @@
         </w:rPr>
         <w:t>.</w:t>
       </w:r>
+    </w:p>
+    <w:tbl>
+      <w:tblPr>
+        <w:tblW w:w="9067" w:type="dxa"/>
+        <w:tblInd w:w="5" w:type="dxa"/>
+        <w:tblLayout w:type="fixed"/>
+        <w:tblLook w:val="04A0" w:firstRow="1" w:lastRow="0" w:firstColumn="1" w:lastColumn="0" w:noHBand="0" w:noVBand="1"/>
+      </w:tblPr>
+      <w:tblGrid>
+        <w:gridCol w:w="1252"/>
+        <w:gridCol w:w="19"/>
+        <w:gridCol w:w="1106"/>
+        <w:gridCol w:w="1304"/>
+        <w:gridCol w:w="98"/>
+        <w:gridCol w:w="1643"/>
+        <w:gridCol w:w="1451"/>
+        <w:gridCol w:w="210"/>
+        <w:gridCol w:w="1984"/>
+      </w:tblGrid>
+      <w:tr>
+        <w:trPr>
+          <w:trHeight w:val="576"/>
+        </w:trPr>
+        <w:tc>
+          <w:tcPr>
+            <w:tcW w:w="1252" w:type="dxa"/>
+            <w:tcBorders>
+              <w:top w:val="nil"/>
+              <w:bottom w:val="single" w:sz="4" w:space="0" w:color="auto"/>
+              <w:right w:val="single" w:sz="4" w:space="0" w:color="auto"/>
+            </w:tcBorders>
+            <w:shd w:val="clear" w:color="auto" w:fill="FFFFFF" w:themeFill="background1"/>
+            <w:vAlign w:val="center"/>
+            <w:hideMark/>
+          </w:tcPr>
+          <w:p>
+            <w:pPr>
+              <w:spacing w:after="0" w:line="240" w:lineRule="auto"/>
+              <w:jc w:val="center"/>
+              <w:rPr>
+                <w:rFonts w:ascii="Calibri" w:eastAsia="Times New Roman" w:hAnsi="Calibri" w:cs="Calibri"/>
+                <w:color w:val="000000"/>
+                <w:lang w:val="en-GB" w:eastAsia="en-GB"/>
+              </w:rPr>
+            </w:pPr>
+            <w:r>
+              <w:rPr>
+                <w:rFonts w:ascii="Calibri" w:eastAsia="Times New Roman" w:hAnsi="Calibri" w:cs="Calibri"/>
+                <w:color w:val="000000"/>
+                <w:lang w:val="en-US" w:eastAsia="en-GB"/>
+              </w:rPr>
+              <w:t xml:space="preserve"> </w:t>
+            </w:r>
+          </w:p>
+        </w:tc>
+        <w:tc>
+          <w:tcPr>
+            <w:tcW w:w="1125" w:type="dxa"/>
+            <w:gridSpan w:val="2"/>
+            <w:tcBorders>
+              <w:top w:val="single" w:sz="4" w:space="0" w:color="auto"/>
+              <w:left w:val="nil"/>
+              <w:bottom w:val="single" w:sz="4" w:space="0" w:color="auto"/>
+              <w:right w:val="single" w:sz="4" w:space="0" w:color="auto"/>
+            </w:tcBorders>
+            <w:shd w:val="clear" w:color="auto" w:fill="F2F2F2" w:themeFill="background1" w:themeFillShade="F2"/>
+            <w:vAlign w:val="center"/>
+            <w:hideMark/>
+          </w:tcPr>
+          <w:p>
+            <w:pPr>
+              <w:spacing w:after="0" w:line="240" w:lineRule="auto"/>
+              <w:jc w:val="center"/>
+              <w:rPr>
+                <w:rFonts w:ascii="Calibri" w:eastAsia="Times New Roman" w:hAnsi="Calibri" w:cs="Calibri"/>
+                <w:b/>
+                <w:bCs/>
+                <w:color w:val="000000"/>
+                <w:lang w:val="en-GB" w:eastAsia="en-GB"/>
+              </w:rPr>
+            </w:pPr>
+            <w:r>
+              <w:rPr>
+                <w:rFonts w:ascii="Calibri" w:eastAsia="Times New Roman" w:hAnsi="Calibri" w:cs="Calibri"/>
+                <w:b/>
+                <w:bCs/>
+                <w:color w:val="000000"/>
+                <w:lang w:val="en-US" w:eastAsia="en-GB"/>
+              </w:rPr>
+              <w:t>STATE</w:t>
+            </w:r>
+          </w:p>
+        </w:tc>
+        <w:tc>
+          <w:tcPr>
+            <w:tcW w:w="1402" w:type="dxa"/>
+            <w:gridSpan w:val="2"/>
+            <w:tcBorders>
+              <w:top w:val="single" w:sz="4" w:space="0" w:color="auto"/>
+              <w:left w:val="nil"/>
+              <w:bottom w:val="single" w:sz="4" w:space="0" w:color="auto"/>
+              <w:right w:val="single" w:sz="4" w:space="0" w:color="auto"/>
+            </w:tcBorders>
+            <w:shd w:val="clear" w:color="auto" w:fill="F2F2F2" w:themeFill="background1" w:themeFillShade="F2"/>
+            <w:vAlign w:val="center"/>
+            <w:hideMark/>
+          </w:tcPr>
+          <w:p>
+            <w:pPr>
+              <w:spacing w:after="0" w:line="240" w:lineRule="auto"/>
+              <w:jc w:val="center"/>
+              <w:rPr>
+                <w:rFonts w:ascii="Calibri" w:eastAsia="Times New Roman" w:hAnsi="Calibri" w:cs="Calibri"/>
+                <w:b/>
+                <w:bCs/>
+                <w:color w:val="000000"/>
+                <w:lang w:val="en-GB" w:eastAsia="en-GB"/>
+              </w:rPr>
+            </w:pPr>
+            <w:r>
+              <w:rPr>
+                <w:rFonts w:ascii="Calibri" w:eastAsia="Times New Roman" w:hAnsi="Calibri" w:cs="Calibri"/>
+                <w:b/>
+                <w:bCs/>
+                <w:color w:val="000000"/>
+                <w:lang w:val="en-US" w:eastAsia="en-GB"/>
+              </w:rPr>
+              <w:t>YEAR</w:t>
+            </w:r>
+          </w:p>
+        </w:tc>
+        <w:tc>
+          <w:tcPr>
+            <w:tcW w:w="1643" w:type="dxa"/>
+            <w:tcBorders>
+              <w:top w:val="single" w:sz="4" w:space="0" w:color="auto"/>
+              <w:left w:val="nil"/>
+              <w:bottom w:val="single" w:sz="4" w:space="0" w:color="auto"/>
+              <w:right w:val="single" w:sz="4" w:space="0" w:color="auto"/>
+            </w:tcBorders>
+            <w:shd w:val="clear" w:color="auto" w:fill="F2F2F2" w:themeFill="background1" w:themeFillShade="F2"/>
+            <w:vAlign w:val="center"/>
+            <w:hideMark/>
+          </w:tcPr>
+          <w:p>
+            <w:pPr>
+              <w:spacing w:after="0" w:line="240" w:lineRule="auto"/>
+              <w:jc w:val="center"/>
+              <w:rPr>
+                <w:rFonts w:ascii="Calibri" w:eastAsia="Times New Roman" w:hAnsi="Calibri" w:cs="Calibri"/>
+                <w:b/>
+                <w:bCs/>
+                <w:color w:val="000000"/>
+                <w:lang w:val="en-GB" w:eastAsia="en-GB"/>
+              </w:rPr>
+            </w:pPr>
+            <w:r>
+              <w:rPr>
+                <w:rFonts w:ascii="Calibri" w:eastAsia="Times New Roman" w:hAnsi="Calibri" w:cs="Calibri"/>
+                <w:b/>
+                <w:bCs/>
+                <w:color w:val="000000"/>
+                <w:lang w:val="en-US" w:eastAsia="en-GB"/>
+              </w:rPr>
+              <w:t>RULING_PARTY</w:t>
+            </w:r>
+          </w:p>
+        </w:tc>
+        <w:tc>
+          <w:tcPr>
+            <w:tcW w:w="1451" w:type="dxa"/>
+            <w:tcBorders>
+              <w:top w:val="single" w:sz="4" w:space="0" w:color="auto"/>
+              <w:left w:val="nil"/>
+              <w:bottom w:val="single" w:sz="4" w:space="0" w:color="auto"/>
+              <w:right w:val="single" w:sz="4" w:space="0" w:color="auto"/>
+            </w:tcBorders>
+            <w:shd w:val="clear" w:color="auto" w:fill="F2F2F2" w:themeFill="background1" w:themeFillShade="F2"/>
+            <w:vAlign w:val="center"/>
+            <w:hideMark/>
+          </w:tcPr>
+          <w:p>
+            <w:pPr>
+              <w:spacing w:after="0" w:line="240" w:lineRule="auto"/>
+              <w:jc w:val="center"/>
+              <w:rPr>
+                <w:rFonts w:ascii="Calibri" w:eastAsia="Times New Roman" w:hAnsi="Calibri" w:cs="Calibri"/>
+                <w:b/>
+                <w:bCs/>
+                <w:color w:val="000000"/>
+                <w:lang w:val="en-GB" w:eastAsia="en-GB"/>
+              </w:rPr>
+            </w:pPr>
+            <w:r>
+              <w:rPr>
+                <w:rFonts w:ascii="Calibri" w:eastAsia="Times New Roman" w:hAnsi="Calibri" w:cs="Calibri"/>
+                <w:b/>
+                <w:bCs/>
+                <w:color w:val="000000"/>
+                <w:lang w:val="en-US" w:eastAsia="en-GB"/>
+              </w:rPr>
+              <w:t>POPULATION</w:t>
+            </w:r>
+          </w:p>
+        </w:tc>
+        <w:tc>
+          <w:tcPr>
+            <w:tcW w:w="2194" w:type="dxa"/>
+            <w:gridSpan w:val="2"/>
+            <w:tcBorders>
+              <w:top w:val="single" w:sz="4" w:space="0" w:color="auto"/>
+              <w:left w:val="nil"/>
+              <w:bottom w:val="single" w:sz="4" w:space="0" w:color="auto"/>
+              <w:right w:val="single" w:sz="4" w:space="0" w:color="auto"/>
+            </w:tcBorders>
+            <w:shd w:val="clear" w:color="auto" w:fill="F2F2F2" w:themeFill="background1" w:themeFillShade="F2"/>
+            <w:vAlign w:val="center"/>
+            <w:hideMark/>
+          </w:tcPr>
+          <w:p>
+            <w:pPr>
+              <w:spacing w:after="0" w:line="240" w:lineRule="auto"/>
+              <w:jc w:val="center"/>
+              <w:rPr>
+                <w:rFonts w:ascii="Calibri" w:eastAsia="Times New Roman" w:hAnsi="Calibri" w:cs="Calibri"/>
+                <w:b/>
+                <w:bCs/>
+                <w:color w:val="000000"/>
+                <w:lang w:val="en-GB" w:eastAsia="en-GB"/>
+              </w:rPr>
+            </w:pPr>
+            <w:r>
+              <w:rPr>
+                <w:rFonts w:ascii="Calibri" w:eastAsia="Times New Roman" w:hAnsi="Calibri" w:cs="Calibri"/>
+                <w:b/>
+                <w:bCs/>
+                <w:color w:val="000000"/>
+                <w:lang w:val="en-US" w:eastAsia="en-GB"/>
+              </w:rPr>
+              <w:t>{T}_REVENUE(_PC)</w:t>
+            </w:r>
+          </w:p>
+        </w:tc>
+      </w:tr>
+      <w:tr>
+        <w:trPr>
+          <w:trHeight w:val="1674"/>
+        </w:trPr>
+        <w:tc>
+          <w:tcPr>
+            <w:tcW w:w="1252" w:type="dxa"/>
+            <w:tcBorders>
+              <w:top w:val="nil"/>
+              <w:left w:val="single" w:sz="4" w:space="0" w:color="auto"/>
+              <w:bottom w:val="single" w:sz="4" w:space="0" w:color="auto"/>
+              <w:right w:val="single" w:sz="4" w:space="0" w:color="auto"/>
+            </w:tcBorders>
+            <w:shd w:val="clear" w:color="auto" w:fill="F2F2F2" w:themeFill="background1" w:themeFillShade="F2"/>
+            <w:vAlign w:val="center"/>
+            <w:hideMark/>
+          </w:tcPr>
+          <w:p>
+            <w:pPr>
+              <w:spacing w:after="0" w:line="240" w:lineRule="auto"/>
+              <w:jc w:val="center"/>
+              <w:rPr>
+                <w:rFonts w:ascii="Calibri" w:eastAsia="Times New Roman" w:hAnsi="Calibri" w:cs="Calibri"/>
+                <w:color w:val="000000"/>
+                <w:lang w:val="en-GB" w:eastAsia="en-GB"/>
+              </w:rPr>
+            </w:pPr>
+            <w:r>
+              <w:rPr>
+                <w:rFonts w:ascii="Calibri" w:eastAsia="Times New Roman" w:hAnsi="Calibri" w:cs="Calibri"/>
+                <w:color w:val="000000"/>
+                <w:lang w:val="en-US" w:eastAsia="en-GB"/>
+              </w:rPr>
+              <w:t>Description</w:t>
+            </w:r>
+          </w:p>
+        </w:tc>
+        <w:tc>
+          <w:tcPr>
+            <w:tcW w:w="1125" w:type="dxa"/>
+            <w:gridSpan w:val="2"/>
+            <w:tcBorders>
+              <w:top w:val="nil"/>
+              <w:left w:val="nil"/>
+              <w:bottom w:val="single" w:sz="4" w:space="0" w:color="auto"/>
+              <w:right w:val="single" w:sz="4" w:space="0" w:color="auto"/>
+            </w:tcBorders>
+            <w:shd w:val="clear" w:color="auto" w:fill="auto"/>
+            <w:vAlign w:val="center"/>
+            <w:hideMark/>
+          </w:tcPr>
+          <w:p>
+            <w:pPr>
+              <w:spacing w:after="0" w:line="240" w:lineRule="auto"/>
+              <w:jc w:val="center"/>
+              <w:rPr>
+                <w:rFonts w:ascii="Calibri" w:eastAsia="Times New Roman" w:hAnsi="Calibri" w:cs="Calibri"/>
+                <w:color w:val="000000"/>
+                <w:lang w:val="en-GB" w:eastAsia="en-GB"/>
+              </w:rPr>
+            </w:pPr>
+            <w:r>
+              <w:rPr>
+                <w:rFonts w:ascii="Calibri" w:eastAsia="Times New Roman" w:hAnsi="Calibri" w:cs="Calibri"/>
+                <w:color w:val="000000"/>
+                <w:lang w:val="en-US" w:eastAsia="en-GB"/>
+              </w:rPr>
+              <w:t>Nominal; Key; String;</w:t>
+            </w:r>
+          </w:p>
+        </w:tc>
+        <w:tc>
+          <w:tcPr>
+            <w:tcW w:w="1402" w:type="dxa"/>
+            <w:gridSpan w:val="2"/>
+            <w:tcBorders>
+              <w:top w:val="nil"/>
+              <w:left w:val="nil"/>
+              <w:bottom w:val="single" w:sz="4" w:space="0" w:color="auto"/>
+              <w:right w:val="single" w:sz="4" w:space="0" w:color="auto"/>
+            </w:tcBorders>
+            <w:shd w:val="clear" w:color="auto" w:fill="auto"/>
+            <w:vAlign w:val="center"/>
+            <w:hideMark/>
+          </w:tcPr>
+          <w:p>
+            <w:pPr>
+              <w:spacing w:after="0" w:line="240" w:lineRule="auto"/>
+              <w:jc w:val="center"/>
+              <w:rPr>
+                <w:rFonts w:ascii="Calibri" w:eastAsia="Times New Roman" w:hAnsi="Calibri" w:cs="Calibri"/>
+                <w:color w:val="000000"/>
+                <w:lang w:val="en-GB" w:eastAsia="en-GB"/>
+              </w:rPr>
+            </w:pPr>
+            <w:r>
+              <w:rPr>
+                <w:rFonts w:ascii="Calibri" w:eastAsia="Times New Roman" w:hAnsi="Calibri" w:cs="Calibri"/>
+                <w:color w:val="000000"/>
+                <w:highlight w:val="yellow"/>
+                <w:lang w:val="en-US" w:eastAsia="en-GB"/>
+              </w:rPr>
+              <w:t>Continuous; Key; Integer; 1992-2016;</w:t>
+            </w:r>
+          </w:p>
+        </w:tc>
+        <w:tc>
+          <w:tcPr>
+            <w:tcW w:w="1643" w:type="dxa"/>
+            <w:tcBorders>
+              <w:top w:val="nil"/>
+              <w:left w:val="nil"/>
+              <w:bottom w:val="single" w:sz="4" w:space="0" w:color="auto"/>
+              <w:right w:val="single" w:sz="4" w:space="0" w:color="auto"/>
+            </w:tcBorders>
+            <w:shd w:val="clear" w:color="auto" w:fill="auto"/>
+            <w:vAlign w:val="center"/>
+            <w:hideMark/>
+          </w:tcPr>
+          <w:p>
+            <w:pPr>
+              <w:spacing w:after="0" w:line="240" w:lineRule="auto"/>
+              <w:jc w:val="center"/>
+              <w:rPr>
+                <w:rFonts w:ascii="Calibri" w:eastAsia="Times New Roman" w:hAnsi="Calibri" w:cs="Calibri"/>
+                <w:color w:val="000000"/>
+                <w:lang w:val="en-GB" w:eastAsia="en-GB"/>
+              </w:rPr>
+            </w:pPr>
+            <w:r>
+              <w:rPr>
+                <w:rFonts w:ascii="Calibri" w:eastAsia="Times New Roman" w:hAnsi="Calibri" w:cs="Calibri"/>
+                <w:color w:val="000000"/>
+                <w:lang w:val="en-US" w:eastAsia="en-GB"/>
+              </w:rPr>
+              <w:t>Nominal; String; Rep./Dem.;</w:t>
+            </w:r>
+          </w:p>
+        </w:tc>
+        <w:tc>
+          <w:tcPr>
+            <w:tcW w:w="1451" w:type="dxa"/>
+            <w:tcBorders>
+              <w:top w:val="nil"/>
+              <w:left w:val="nil"/>
+              <w:bottom w:val="single" w:sz="4" w:space="0" w:color="auto"/>
+              <w:right w:val="single" w:sz="4" w:space="0" w:color="auto"/>
+            </w:tcBorders>
+            <w:shd w:val="clear" w:color="auto" w:fill="auto"/>
+            <w:vAlign w:val="center"/>
+            <w:hideMark/>
+          </w:tcPr>
+          <w:p>
+            <w:pPr>
+              <w:spacing w:after="0" w:line="240" w:lineRule="auto"/>
+              <w:jc w:val="center"/>
+              <w:rPr>
+                <w:rFonts w:ascii="Calibri" w:eastAsia="Times New Roman" w:hAnsi="Calibri" w:cs="Calibri"/>
+                <w:color w:val="000000"/>
+                <w:lang w:val="en-GB" w:eastAsia="en-GB"/>
+              </w:rPr>
+            </w:pPr>
+            <w:r>
+              <w:rPr>
+                <w:rFonts w:ascii="Calibri" w:eastAsia="Times New Roman" w:hAnsi="Calibri" w:cs="Calibri"/>
+                <w:color w:val="000000"/>
+                <w:lang w:val="en-US" w:eastAsia="en-GB"/>
+              </w:rPr>
+              <w:t>Ratio; Integer;</w:t>
+            </w:r>
+          </w:p>
+        </w:tc>
+        <w:tc>
+          <w:tcPr>
+            <w:tcW w:w="2194" w:type="dxa"/>
+            <w:gridSpan w:val="2"/>
+            <w:tcBorders>
+              <w:top w:val="nil"/>
+              <w:left w:val="nil"/>
+              <w:bottom w:val="single" w:sz="4" w:space="0" w:color="auto"/>
+              <w:right w:val="single" w:sz="4" w:space="0" w:color="auto"/>
+            </w:tcBorders>
+            <w:shd w:val="clear" w:color="auto" w:fill="auto"/>
+            <w:vAlign w:val="center"/>
+            <w:hideMark/>
+          </w:tcPr>
+          <w:p>
+            <w:pPr>
+              <w:spacing w:after="0" w:line="240" w:lineRule="auto"/>
+              <w:jc w:val="center"/>
+              <w:rPr>
+                <w:rFonts w:ascii="Calibri" w:eastAsia="Times New Roman" w:hAnsi="Calibri" w:cs="Calibri"/>
+                <w:color w:val="000000"/>
+                <w:lang w:val="en-GB" w:eastAsia="en-GB"/>
+              </w:rPr>
+            </w:pPr>
+            <w:r>
+              <w:rPr>
+                <w:rFonts w:ascii="Calibri" w:eastAsia="Times New Roman" w:hAnsi="Calibri" w:cs="Calibri"/>
+                <w:color w:val="000000"/>
+                <w:lang w:val="en-US" w:eastAsia="en-GB"/>
+              </w:rPr>
+              <w:t>Ratio; Integer;</w:t>
+            </w:r>
+          </w:p>
+        </w:tc>
+      </w:tr>
+      <w:tr>
+        <w:trPr>
+          <w:trHeight w:val="1401"/>
+        </w:trPr>
+        <w:tc>
+          <w:tcPr>
+            <w:tcW w:w="1252" w:type="dxa"/>
+            <w:tcBorders>
+              <w:top w:val="nil"/>
+              <w:left w:val="single" w:sz="4" w:space="0" w:color="auto"/>
+              <w:bottom w:val="single" w:sz="4" w:space="0" w:color="auto"/>
+              <w:right w:val="single" w:sz="4" w:space="0" w:color="auto"/>
+            </w:tcBorders>
+            <w:shd w:val="clear" w:color="auto" w:fill="F2F2F2" w:themeFill="background1" w:themeFillShade="F2"/>
+            <w:vAlign w:val="center"/>
+            <w:hideMark/>
+          </w:tcPr>
+          <w:p>
+            <w:pPr>
+              <w:spacing w:after="0" w:line="240" w:lineRule="auto"/>
+              <w:jc w:val="center"/>
+              <w:rPr>
+                <w:rFonts w:ascii="Calibri" w:eastAsia="Times New Roman" w:hAnsi="Calibri" w:cs="Calibri"/>
+                <w:color w:val="000000"/>
+                <w:lang w:val="en-GB" w:eastAsia="en-GB"/>
+              </w:rPr>
+            </w:pPr>
+            <w:r>
+              <w:rPr>
+                <w:rFonts w:ascii="Calibri" w:eastAsia="Times New Roman" w:hAnsi="Calibri" w:cs="Calibri"/>
+                <w:color w:val="000000"/>
+                <w:lang w:val="en-US" w:eastAsia="en-GB"/>
+              </w:rPr>
+              <w:lastRenderedPageBreak/>
+              <w:t>Semantics</w:t>
+            </w:r>
+          </w:p>
+        </w:tc>
+        <w:tc>
+          <w:tcPr>
+            <w:tcW w:w="1125" w:type="dxa"/>
+            <w:gridSpan w:val="2"/>
+            <w:tcBorders>
+              <w:top w:val="nil"/>
+              <w:left w:val="nil"/>
+              <w:bottom w:val="single" w:sz="4" w:space="0" w:color="auto"/>
+              <w:right w:val="single" w:sz="4" w:space="0" w:color="auto"/>
+            </w:tcBorders>
+            <w:shd w:val="clear" w:color="auto" w:fill="auto"/>
+            <w:vAlign w:val="center"/>
+            <w:hideMark/>
+          </w:tcPr>
+          <w:p>
+            <w:pPr>
+              <w:spacing w:after="0" w:line="240" w:lineRule="auto"/>
+              <w:jc w:val="center"/>
+              <w:rPr>
+                <w:rFonts w:ascii="Calibri" w:eastAsia="Times New Roman" w:hAnsi="Calibri" w:cs="Calibri"/>
+                <w:color w:val="000000"/>
+                <w:lang w:val="en-GB" w:eastAsia="en-GB"/>
+              </w:rPr>
+            </w:pPr>
+            <w:r>
+              <w:rPr>
+                <w:rFonts w:ascii="Calibri" w:eastAsia="Times New Roman" w:hAnsi="Calibri" w:cs="Calibri"/>
+                <w:color w:val="000000"/>
+                <w:lang w:val="en-US" w:eastAsia="en-GB"/>
+              </w:rPr>
+              <w:t>The US state the record is from.</w:t>
+            </w:r>
+          </w:p>
+        </w:tc>
+        <w:tc>
+          <w:tcPr>
+            <w:tcW w:w="1402" w:type="dxa"/>
+            <w:gridSpan w:val="2"/>
+            <w:tcBorders>
+              <w:top w:val="nil"/>
+              <w:left w:val="nil"/>
+              <w:bottom w:val="single" w:sz="4" w:space="0" w:color="auto"/>
+              <w:right w:val="single" w:sz="4" w:space="0" w:color="auto"/>
+            </w:tcBorders>
+            <w:shd w:val="clear" w:color="auto" w:fill="auto"/>
+            <w:vAlign w:val="center"/>
+            <w:hideMark/>
+          </w:tcPr>
+          <w:p>
+            <w:pPr>
+              <w:spacing w:after="0" w:line="240" w:lineRule="auto"/>
+              <w:jc w:val="center"/>
+              <w:rPr>
+                <w:rFonts w:ascii="Calibri" w:eastAsia="Times New Roman" w:hAnsi="Calibri" w:cs="Calibri"/>
+                <w:color w:val="000000"/>
+                <w:lang w:val="en-GB" w:eastAsia="en-GB"/>
+              </w:rPr>
+            </w:pPr>
+            <w:r>
+              <w:rPr>
+                <w:rFonts w:ascii="Calibri" w:eastAsia="Times New Roman" w:hAnsi="Calibri" w:cs="Calibri"/>
+                <w:color w:val="000000"/>
+                <w:lang w:val="en-US" w:eastAsia="en-GB"/>
+              </w:rPr>
+              <w:t>The year the record is from.</w:t>
+            </w:r>
+          </w:p>
+        </w:tc>
+        <w:tc>
+          <w:tcPr>
+            <w:tcW w:w="1643" w:type="dxa"/>
+            <w:tcBorders>
+              <w:top w:val="nil"/>
+              <w:left w:val="nil"/>
+              <w:bottom w:val="single" w:sz="4" w:space="0" w:color="auto"/>
+              <w:right w:val="single" w:sz="4" w:space="0" w:color="auto"/>
+            </w:tcBorders>
+            <w:shd w:val="clear" w:color="auto" w:fill="auto"/>
+            <w:vAlign w:val="center"/>
+            <w:hideMark/>
+          </w:tcPr>
+          <w:p>
+            <w:pPr>
+              <w:spacing w:after="0" w:line="240" w:lineRule="auto"/>
+              <w:jc w:val="center"/>
+              <w:rPr>
+                <w:rFonts w:ascii="Calibri" w:eastAsia="Times New Roman" w:hAnsi="Calibri" w:cs="Calibri"/>
+                <w:color w:val="000000"/>
+                <w:lang w:val="en-GB" w:eastAsia="en-GB"/>
+              </w:rPr>
+            </w:pPr>
+            <w:r>
+              <w:rPr>
+                <w:rFonts w:ascii="Calibri" w:eastAsia="Times New Roman" w:hAnsi="Calibri" w:cs="Calibri"/>
+                <w:color w:val="000000"/>
+                <w:lang w:val="en-US" w:eastAsia="en-GB"/>
+              </w:rPr>
+              <w:t>The ruling political party.</w:t>
+            </w:r>
+          </w:p>
+        </w:tc>
+        <w:tc>
+          <w:tcPr>
+            <w:tcW w:w="1451" w:type="dxa"/>
+            <w:tcBorders>
+              <w:top w:val="nil"/>
+              <w:left w:val="nil"/>
+              <w:bottom w:val="single" w:sz="4" w:space="0" w:color="auto"/>
+              <w:right w:val="single" w:sz="4" w:space="0" w:color="auto"/>
+            </w:tcBorders>
+            <w:shd w:val="clear" w:color="auto" w:fill="auto"/>
+            <w:vAlign w:val="center"/>
+            <w:hideMark/>
+          </w:tcPr>
+          <w:p>
+            <w:pPr>
+              <w:spacing w:after="0" w:line="240" w:lineRule="auto"/>
+              <w:jc w:val="center"/>
+              <w:rPr>
+                <w:rFonts w:ascii="Calibri" w:eastAsia="Times New Roman" w:hAnsi="Calibri" w:cs="Calibri"/>
+                <w:color w:val="000000"/>
+                <w:lang w:val="en-GB" w:eastAsia="en-GB"/>
+              </w:rPr>
+            </w:pPr>
+            <w:r>
+              <w:rPr>
+                <w:rFonts w:ascii="Calibri" w:eastAsia="Times New Roman" w:hAnsi="Calibri" w:cs="Calibri"/>
+                <w:color w:val="000000"/>
+                <w:lang w:val="en-US" w:eastAsia="en-GB"/>
+              </w:rPr>
+              <w:t>The population numbers.</w:t>
+            </w:r>
+          </w:p>
+        </w:tc>
+        <w:tc>
+          <w:tcPr>
+            <w:tcW w:w="2194" w:type="dxa"/>
+            <w:gridSpan w:val="2"/>
+            <w:tcBorders>
+              <w:top w:val="nil"/>
+              <w:left w:val="nil"/>
+              <w:bottom w:val="single" w:sz="4" w:space="0" w:color="auto"/>
+              <w:right w:val="single" w:sz="4" w:space="0" w:color="auto"/>
+            </w:tcBorders>
+            <w:shd w:val="clear" w:color="auto" w:fill="auto"/>
+            <w:vAlign w:val="center"/>
+            <w:hideMark/>
+          </w:tcPr>
+          <w:p>
+            <w:pPr>
+              <w:spacing w:after="0" w:line="240" w:lineRule="auto"/>
+              <w:jc w:val="center"/>
+              <w:rPr>
+                <w:rFonts w:ascii="Calibri" w:eastAsia="Times New Roman" w:hAnsi="Calibri" w:cs="Calibri"/>
+                <w:color w:val="000000"/>
+                <w:lang w:val="en-GB" w:eastAsia="en-GB"/>
+              </w:rPr>
+            </w:pPr>
+            <w:r>
+              <w:rPr>
+                <w:rFonts w:ascii="Calibri" w:eastAsia="Times New Roman" w:hAnsi="Calibri" w:cs="Calibri"/>
+                <w:color w:val="000000"/>
+                <w:lang w:val="en-US" w:eastAsia="en-GB"/>
+              </w:rPr>
+              <w:t xml:space="preserve">Revenue in dollars. T is one of TOTAL, FEDERAL, STATE or LOCAL. PC stands for </w:t>
+            </w:r>
+            <w:r>
+              <w:rPr>
+                <w:rFonts w:ascii="Calibri" w:eastAsia="Times New Roman" w:hAnsi="Calibri" w:cs="Calibri"/>
+                <w:i/>
+                <w:iCs/>
+                <w:color w:val="000000"/>
+                <w:lang w:val="en-US" w:eastAsia="en-GB"/>
+              </w:rPr>
+              <w:t>per capita</w:t>
+            </w:r>
+            <w:r>
+              <w:rPr>
+                <w:rFonts w:ascii="Calibri" w:eastAsia="Times New Roman" w:hAnsi="Calibri" w:cs="Calibri"/>
+                <w:color w:val="000000"/>
+                <w:lang w:val="en-US" w:eastAsia="en-GB"/>
+              </w:rPr>
+              <w:t>.</w:t>
+            </w:r>
+          </w:p>
+        </w:tc>
+      </w:tr>
+      <w:tr>
+        <w:trPr>
+          <w:trHeight w:val="697"/>
+        </w:trPr>
+        <w:tc>
+          <w:tcPr>
+            <w:tcW w:w="1271" w:type="dxa"/>
+            <w:gridSpan w:val="2"/>
+            <w:tcBorders>
+              <w:bottom w:val="single" w:sz="4" w:space="0" w:color="auto"/>
+              <w:right w:val="single" w:sz="4" w:space="0" w:color="auto"/>
+            </w:tcBorders>
+            <w:shd w:val="clear" w:color="auto" w:fill="FFFFFF" w:themeFill="background1"/>
+            <w:vAlign w:val="center"/>
+            <w:hideMark/>
+          </w:tcPr>
+          <w:p>
+            <w:pPr>
+              <w:spacing w:after="0" w:line="240" w:lineRule="auto"/>
+              <w:jc w:val="center"/>
+              <w:rPr>
+                <w:rFonts w:ascii="Calibri" w:eastAsia="Times New Roman" w:hAnsi="Calibri" w:cs="Calibri"/>
+                <w:color w:val="000000"/>
+                <w:lang w:val="en-GB" w:eastAsia="en-GB"/>
+              </w:rPr>
+            </w:pPr>
+          </w:p>
+        </w:tc>
+        <w:tc>
+          <w:tcPr>
+            <w:tcW w:w="2410" w:type="dxa"/>
+            <w:gridSpan w:val="2"/>
+            <w:tcBorders>
+              <w:top w:val="single" w:sz="4" w:space="0" w:color="auto"/>
+              <w:left w:val="nil"/>
+              <w:bottom w:val="single" w:sz="4" w:space="0" w:color="auto"/>
+              <w:right w:val="single" w:sz="4" w:space="0" w:color="auto"/>
+            </w:tcBorders>
+            <w:shd w:val="clear" w:color="auto" w:fill="F2F2F2" w:themeFill="background1" w:themeFillShade="F2"/>
+            <w:vAlign w:val="center"/>
+            <w:hideMark/>
+          </w:tcPr>
+          <w:p>
+            <w:pPr>
+              <w:spacing w:after="0" w:line="240" w:lineRule="auto"/>
+              <w:jc w:val="center"/>
+              <w:rPr>
+                <w:rFonts w:ascii="Calibri" w:eastAsia="Times New Roman" w:hAnsi="Calibri" w:cs="Calibri"/>
+                <w:b/>
+                <w:bCs/>
+                <w:color w:val="000000"/>
+                <w:lang w:val="en-GB" w:eastAsia="en-GB"/>
+              </w:rPr>
+            </w:pPr>
+            <w:r>
+              <w:rPr>
+                <w:rFonts w:ascii="Calibri" w:eastAsia="Times New Roman" w:hAnsi="Calibri" w:cs="Calibri"/>
+                <w:b/>
+                <w:bCs/>
+                <w:color w:val="000000"/>
+                <w:lang w:val="en-US" w:eastAsia="en-GB"/>
+              </w:rPr>
+              <w:t>{T}_EXPENDITURE(_PC)</w:t>
+            </w:r>
+          </w:p>
+        </w:tc>
+        <w:tc>
+          <w:tcPr>
+            <w:tcW w:w="3402" w:type="dxa"/>
+            <w:gridSpan w:val="4"/>
+            <w:tcBorders>
+              <w:top w:val="single" w:sz="4" w:space="0" w:color="auto"/>
+              <w:left w:val="nil"/>
+              <w:bottom w:val="single" w:sz="4" w:space="0" w:color="auto"/>
+              <w:right w:val="single" w:sz="4" w:space="0" w:color="auto"/>
+            </w:tcBorders>
+            <w:shd w:val="clear" w:color="auto" w:fill="F2F2F2" w:themeFill="background1" w:themeFillShade="F2"/>
+            <w:vAlign w:val="center"/>
+            <w:hideMark/>
+          </w:tcPr>
+          <w:p>
+            <w:pPr>
+              <w:spacing w:after="0" w:line="240" w:lineRule="auto"/>
+              <w:jc w:val="center"/>
+              <w:rPr>
+                <w:rFonts w:ascii="Calibri" w:eastAsia="Times New Roman" w:hAnsi="Calibri" w:cs="Calibri"/>
+                <w:b/>
+                <w:bCs/>
+                <w:color w:val="000000"/>
+                <w:lang w:val="en-GB" w:eastAsia="en-GB"/>
+              </w:rPr>
+            </w:pPr>
+            <w:r>
+              <w:rPr>
+                <w:rFonts w:ascii="Calibri" w:eastAsia="Times New Roman" w:hAnsi="Calibri" w:cs="Calibri"/>
+                <w:b/>
+                <w:bCs/>
+                <w:color w:val="000000"/>
+                <w:lang w:val="en-US" w:eastAsia="en-GB"/>
+              </w:rPr>
+              <w:t>G0{N}_{E}_A</w:t>
+            </w:r>
+          </w:p>
+        </w:tc>
+        <w:tc>
+          <w:tcPr>
+            <w:tcW w:w="1984" w:type="dxa"/>
+            <w:tcBorders>
+              <w:top w:val="single" w:sz="4" w:space="0" w:color="auto"/>
+              <w:left w:val="nil"/>
+              <w:bottom w:val="single" w:sz="4" w:space="0" w:color="auto"/>
+              <w:right w:val="single" w:sz="4" w:space="0" w:color="auto"/>
+            </w:tcBorders>
+            <w:shd w:val="clear" w:color="auto" w:fill="F2F2F2" w:themeFill="background1" w:themeFillShade="F2"/>
+            <w:vAlign w:val="center"/>
+            <w:hideMark/>
+          </w:tcPr>
+          <w:p>
+            <w:pPr>
+              <w:spacing w:after="0" w:line="240" w:lineRule="auto"/>
+              <w:jc w:val="center"/>
+              <w:rPr>
+                <w:rFonts w:ascii="Calibri" w:eastAsia="Times New Roman" w:hAnsi="Calibri" w:cs="Calibri"/>
+                <w:b/>
+                <w:bCs/>
+                <w:color w:val="000000"/>
+                <w:lang w:val="en-GB" w:eastAsia="en-GB"/>
+              </w:rPr>
+            </w:pPr>
+            <w:r>
+              <w:rPr>
+                <w:rFonts w:ascii="Calibri" w:eastAsia="Times New Roman" w:hAnsi="Calibri" w:cs="Calibri"/>
+                <w:b/>
+                <w:bCs/>
+                <w:color w:val="000000"/>
+                <w:lang w:val="en-US" w:eastAsia="en-GB"/>
+              </w:rPr>
+              <w:t>G0{N}_{E}_A_{S}</w:t>
+            </w:r>
+          </w:p>
+        </w:tc>
+      </w:tr>
+      <w:tr>
+        <w:trPr>
+          <w:trHeight w:val="667"/>
+        </w:trPr>
+        <w:tc>
+          <w:tcPr>
+            <w:tcW w:w="1271" w:type="dxa"/>
+            <w:gridSpan w:val="2"/>
+            <w:tcBorders>
+              <w:top w:val="nil"/>
+              <w:left w:val="single" w:sz="4" w:space="0" w:color="auto"/>
+              <w:bottom w:val="single" w:sz="4" w:space="0" w:color="auto"/>
+              <w:right w:val="single" w:sz="4" w:space="0" w:color="auto"/>
+            </w:tcBorders>
+            <w:shd w:val="clear" w:color="auto" w:fill="F2F2F2" w:themeFill="background1" w:themeFillShade="F2"/>
+            <w:vAlign w:val="center"/>
+            <w:hideMark/>
+          </w:tcPr>
+          <w:p>
+            <w:pPr>
+              <w:spacing w:after="0" w:line="240" w:lineRule="auto"/>
+              <w:jc w:val="center"/>
+              <w:rPr>
+                <w:rFonts w:ascii="Calibri" w:eastAsia="Times New Roman" w:hAnsi="Calibri" w:cs="Calibri"/>
+                <w:color w:val="000000"/>
+                <w:lang w:val="en-GB" w:eastAsia="en-GB"/>
+              </w:rPr>
+            </w:pPr>
+            <w:r>
+              <w:rPr>
+                <w:rFonts w:ascii="Calibri" w:eastAsia="Times New Roman" w:hAnsi="Calibri" w:cs="Calibri"/>
+                <w:color w:val="000000"/>
+                <w:lang w:val="en-US" w:eastAsia="en-GB"/>
+              </w:rPr>
+              <w:t>Description</w:t>
+            </w:r>
+          </w:p>
+        </w:tc>
+        <w:tc>
+          <w:tcPr>
+            <w:tcW w:w="2410" w:type="dxa"/>
+            <w:gridSpan w:val="2"/>
+            <w:tcBorders>
+              <w:top w:val="nil"/>
+              <w:left w:val="nil"/>
+              <w:bottom w:val="single" w:sz="4" w:space="0" w:color="auto"/>
+              <w:right w:val="single" w:sz="4" w:space="0" w:color="auto"/>
+            </w:tcBorders>
+            <w:shd w:val="clear" w:color="auto" w:fill="auto"/>
+            <w:vAlign w:val="center"/>
+            <w:hideMark/>
+          </w:tcPr>
+          <w:p>
+            <w:pPr>
+              <w:spacing w:after="0" w:line="240" w:lineRule="auto"/>
+              <w:jc w:val="center"/>
+              <w:rPr>
+                <w:rFonts w:ascii="Calibri" w:eastAsia="Times New Roman" w:hAnsi="Calibri" w:cs="Calibri"/>
+                <w:color w:val="000000"/>
+                <w:lang w:val="en-GB" w:eastAsia="en-GB"/>
+              </w:rPr>
+            </w:pPr>
+            <w:r>
+              <w:rPr>
+                <w:rFonts w:ascii="Calibri" w:eastAsia="Times New Roman" w:hAnsi="Calibri" w:cs="Calibri"/>
+                <w:color w:val="000000"/>
+                <w:lang w:val="en-US" w:eastAsia="en-GB"/>
+              </w:rPr>
+              <w:t>Ratio; Integer;</w:t>
+            </w:r>
+          </w:p>
+        </w:tc>
+        <w:tc>
+          <w:tcPr>
+            <w:tcW w:w="3402" w:type="dxa"/>
+            <w:gridSpan w:val="4"/>
+            <w:tcBorders>
+              <w:top w:val="nil"/>
+              <w:left w:val="nil"/>
+              <w:bottom w:val="single" w:sz="4" w:space="0" w:color="auto"/>
+              <w:right w:val="single" w:sz="4" w:space="0" w:color="auto"/>
+            </w:tcBorders>
+            <w:shd w:val="clear" w:color="auto" w:fill="auto"/>
+            <w:vAlign w:val="center"/>
+            <w:hideMark/>
+          </w:tcPr>
+          <w:p>
+            <w:pPr>
+              <w:spacing w:after="0" w:line="240" w:lineRule="auto"/>
+              <w:jc w:val="center"/>
+              <w:rPr>
+                <w:rFonts w:ascii="Calibri" w:eastAsia="Times New Roman" w:hAnsi="Calibri" w:cs="Calibri"/>
+                <w:color w:val="000000"/>
+                <w:lang w:val="en-GB" w:eastAsia="en-GB"/>
+              </w:rPr>
+            </w:pPr>
+            <w:r>
+              <w:rPr>
+                <w:rFonts w:ascii="Calibri" w:eastAsia="Times New Roman" w:hAnsi="Calibri" w:cs="Calibri"/>
+                <w:color w:val="000000"/>
+                <w:lang w:val="en-US" w:eastAsia="en-GB"/>
+              </w:rPr>
+              <w:t>Ratio; Integer;</w:t>
+            </w:r>
+          </w:p>
+        </w:tc>
+        <w:tc>
+          <w:tcPr>
+            <w:tcW w:w="1984" w:type="dxa"/>
+            <w:tcBorders>
+              <w:top w:val="nil"/>
+              <w:left w:val="nil"/>
+              <w:bottom w:val="single" w:sz="4" w:space="0" w:color="auto"/>
+              <w:right w:val="single" w:sz="4" w:space="0" w:color="auto"/>
+            </w:tcBorders>
+            <w:shd w:val="clear" w:color="auto" w:fill="auto"/>
+            <w:vAlign w:val="center"/>
+            <w:hideMark/>
+          </w:tcPr>
+          <w:p>
+            <w:pPr>
+              <w:spacing w:after="0" w:line="240" w:lineRule="auto"/>
+              <w:jc w:val="center"/>
+              <w:rPr>
+                <w:rFonts w:ascii="Calibri" w:eastAsia="Times New Roman" w:hAnsi="Calibri" w:cs="Calibri"/>
+                <w:color w:val="000000"/>
+                <w:lang w:val="en-GB" w:eastAsia="en-GB"/>
+              </w:rPr>
+            </w:pPr>
+            <w:r>
+              <w:rPr>
+                <w:rFonts w:ascii="Calibri" w:eastAsia="Times New Roman" w:hAnsi="Calibri" w:cs="Calibri"/>
+                <w:color w:val="000000"/>
+                <w:lang w:val="en-US" w:eastAsia="en-GB"/>
+              </w:rPr>
+              <w:t>Ratio; Integer; 0-500;</w:t>
+            </w:r>
+          </w:p>
+        </w:tc>
+      </w:tr>
+      <w:tr>
+        <w:trPr>
+          <w:trHeight w:val="2337"/>
+        </w:trPr>
+        <w:tc>
+          <w:tcPr>
+            <w:tcW w:w="1271" w:type="dxa"/>
+            <w:gridSpan w:val="2"/>
+            <w:tcBorders>
+              <w:top w:val="nil"/>
+              <w:left w:val="single" w:sz="4" w:space="0" w:color="auto"/>
+              <w:bottom w:val="single" w:sz="4" w:space="0" w:color="auto"/>
+              <w:right w:val="single" w:sz="4" w:space="0" w:color="auto"/>
+            </w:tcBorders>
+            <w:shd w:val="clear" w:color="auto" w:fill="F2F2F2" w:themeFill="background1" w:themeFillShade="F2"/>
+            <w:vAlign w:val="center"/>
+            <w:hideMark/>
+          </w:tcPr>
+          <w:p>
+            <w:pPr>
+              <w:spacing w:after="0" w:line="240" w:lineRule="auto"/>
+              <w:jc w:val="center"/>
+              <w:rPr>
+                <w:rFonts w:ascii="Calibri" w:eastAsia="Times New Roman" w:hAnsi="Calibri" w:cs="Calibri"/>
+                <w:color w:val="000000"/>
+                <w:lang w:val="en-GB" w:eastAsia="en-GB"/>
+              </w:rPr>
+            </w:pPr>
+            <w:r>
+              <w:rPr>
+                <w:rFonts w:ascii="Calibri" w:eastAsia="Times New Roman" w:hAnsi="Calibri" w:cs="Calibri"/>
+                <w:color w:val="000000"/>
+                <w:lang w:val="en-US" w:eastAsia="en-GB"/>
+              </w:rPr>
+              <w:t>Semantics</w:t>
+            </w:r>
+          </w:p>
+        </w:tc>
+        <w:tc>
+          <w:tcPr>
+            <w:tcW w:w="2410" w:type="dxa"/>
+            <w:gridSpan w:val="2"/>
+            <w:tcBorders>
+              <w:top w:val="nil"/>
+              <w:left w:val="nil"/>
+              <w:bottom w:val="single" w:sz="4" w:space="0" w:color="auto"/>
+              <w:right w:val="single" w:sz="4" w:space="0" w:color="auto"/>
+            </w:tcBorders>
+            <w:shd w:val="clear" w:color="auto" w:fill="auto"/>
+            <w:vAlign w:val="center"/>
+            <w:hideMark/>
+          </w:tcPr>
+          <w:p>
+            <w:pPr>
+              <w:spacing w:after="0" w:line="240" w:lineRule="auto"/>
+              <w:jc w:val="center"/>
+              <w:rPr>
+                <w:rFonts w:ascii="Calibri" w:eastAsia="Times New Roman" w:hAnsi="Calibri" w:cs="Calibri"/>
+                <w:color w:val="000000"/>
+                <w:lang w:val="en-GB" w:eastAsia="en-GB"/>
+              </w:rPr>
+            </w:pPr>
+            <w:r>
+              <w:rPr>
+                <w:rFonts w:ascii="Calibri" w:eastAsia="Times New Roman" w:hAnsi="Calibri" w:cs="Calibri"/>
+                <w:color w:val="000000"/>
+                <w:lang w:val="en-US" w:eastAsia="en-GB"/>
+              </w:rPr>
+              <w:t xml:space="preserve">Expenditure in dollars. T is one of TOTAL, INSTRUCTION, SUPPORT_SERVICES, CAPITAL_OUTLAY. PC stands for </w:t>
+            </w:r>
+            <w:r>
+              <w:rPr>
+                <w:rFonts w:ascii="Calibri" w:eastAsia="Times New Roman" w:hAnsi="Calibri" w:cs="Calibri"/>
+                <w:i/>
+                <w:iCs/>
+                <w:color w:val="000000"/>
+                <w:lang w:val="en-US" w:eastAsia="en-GB"/>
+              </w:rPr>
+              <w:t>per capita</w:t>
+            </w:r>
+            <w:r>
+              <w:rPr>
+                <w:rFonts w:ascii="Calibri" w:eastAsia="Times New Roman" w:hAnsi="Calibri" w:cs="Calibri"/>
+                <w:color w:val="000000"/>
+                <w:lang w:val="en-US" w:eastAsia="en-GB"/>
+              </w:rPr>
+              <w:t>.</w:t>
+            </w:r>
+          </w:p>
+        </w:tc>
+        <w:tc>
+          <w:tcPr>
+            <w:tcW w:w="3402" w:type="dxa"/>
+            <w:gridSpan w:val="4"/>
+            <w:tcBorders>
+              <w:top w:val="nil"/>
+              <w:left w:val="nil"/>
+              <w:bottom w:val="single" w:sz="4" w:space="0" w:color="auto"/>
+              <w:right w:val="single" w:sz="4" w:space="0" w:color="auto"/>
+            </w:tcBorders>
+            <w:shd w:val="clear" w:color="auto" w:fill="auto"/>
+            <w:vAlign w:val="center"/>
+            <w:hideMark/>
+          </w:tcPr>
+          <w:p>
+            <w:pPr>
+              <w:spacing w:after="0" w:line="240" w:lineRule="auto"/>
+              <w:jc w:val="center"/>
+              <w:rPr>
+                <w:rFonts w:ascii="Calibri" w:eastAsia="Times New Roman" w:hAnsi="Calibri" w:cs="Calibri"/>
+                <w:color w:val="000000"/>
+                <w:lang w:val="en-GB" w:eastAsia="en-GB"/>
+              </w:rPr>
+            </w:pPr>
+            <w:r>
+              <w:rPr>
+                <w:rFonts w:ascii="Calibri" w:eastAsia="Times New Roman" w:hAnsi="Calibri" w:cs="Calibri"/>
+                <w:color w:val="000000"/>
+                <w:lang w:val="en-US" w:eastAsia="en-GB"/>
+              </w:rPr>
+              <w:t>Number of students enrolled. N (school year) is either 4 or 8. E (ethnicity) is one of AM (American Indian or Alaska Native), AS (Asian), HI (Hispanic/Latino), BL (Black or African American), WH (White), HP (Hawaiian Native/Pacific Islander), and TR (Two or More Races).</w:t>
+            </w:r>
+          </w:p>
+        </w:tc>
+        <w:tc>
+          <w:tcPr>
+            <w:tcW w:w="1984" w:type="dxa"/>
+            <w:tcBorders>
+              <w:top w:val="nil"/>
+              <w:left w:val="nil"/>
+              <w:bottom w:val="single" w:sz="4" w:space="0" w:color="auto"/>
+              <w:right w:val="single" w:sz="4" w:space="0" w:color="auto"/>
+            </w:tcBorders>
+            <w:shd w:val="clear" w:color="auto" w:fill="auto"/>
+            <w:vAlign w:val="center"/>
+            <w:hideMark/>
+          </w:tcPr>
+          <w:p>
+            <w:pPr>
+              <w:spacing w:after="0" w:line="240" w:lineRule="auto"/>
+              <w:jc w:val="center"/>
+              <w:rPr>
+                <w:rFonts w:ascii="Calibri" w:eastAsia="Times New Roman" w:hAnsi="Calibri" w:cs="Calibri"/>
+                <w:color w:val="000000"/>
+                <w:lang w:val="en-GB" w:eastAsia="en-GB"/>
+              </w:rPr>
+            </w:pPr>
+            <w:r>
+              <w:rPr>
+                <w:rFonts w:ascii="Calibri" w:eastAsia="Times New Roman" w:hAnsi="Calibri" w:cs="Calibri"/>
+                <w:color w:val="000000"/>
+                <w:lang w:val="en-US" w:eastAsia="en-GB"/>
+              </w:rPr>
+              <w:t>Average grade on the NAEP exam. N and E are the same as students enrolled.  S (subject) is either MATHEMATICS or READING.</w:t>
+            </w:r>
+          </w:p>
+        </w:tc>
+      </w:tr>
+    </w:tbl>
+    <w:p>
+      <w:pPr>
+        <w:pStyle w:val="NormalWeb"/>
+        <w:spacing w:before="0" w:beforeAutospacing="0" w:after="160" w:afterAutospacing="0"/>
+        <w:jc w:val="both"/>
+        <w:rPr>
+          <w:rFonts w:asciiTheme="minorHAnsi" w:eastAsiaTheme="minorHAnsi" w:hAnsiTheme="minorHAnsi" w:cstheme="minorBidi"/>
+          <w:sz w:val="22"/>
+          <w:szCs w:val="22"/>
+          <w:lang w:val="en-GB"/>
+        </w:rPr>
+      </w:pPr>
+    </w:p>
+    <w:p>
+      <w:pPr>
+        <w:pStyle w:val="NormalWeb"/>
+        <w:spacing w:before="0" w:beforeAutospacing="0" w:after="160" w:afterAutospacing="0"/>
+        <w:jc w:val="both"/>
+        <w:rPr>
+          <w:rFonts w:asciiTheme="minorHAnsi" w:eastAsiaTheme="minorHAnsi" w:hAnsiTheme="minorHAnsi" w:cstheme="minorBidi"/>
+          <w:b/>
+          <w:bCs/>
+          <w:sz w:val="36"/>
+          <w:szCs w:val="36"/>
+          <w:lang w:val="en-GB"/>
+        </w:rPr>
+      </w:pPr>
+      <w:r>
+        <w:rPr>
+          <w:rFonts w:asciiTheme="minorHAnsi" w:eastAsiaTheme="minorHAnsi" w:hAnsiTheme="minorHAnsi" w:cstheme="minorBidi"/>
+          <w:b/>
+          <w:bCs/>
+          <w:sz w:val="36"/>
+          <w:szCs w:val="36"/>
+          <w:lang w:val="en-GB"/>
+        </w:rPr>
+        <w:t>VS</w:t>
+      </w:r>
+    </w:p>
+    <w:p>
+      <w:pPr>
+        <w:pStyle w:val="NormalWeb"/>
+        <w:spacing w:before="0" w:beforeAutospacing="0" w:after="160" w:afterAutospacing="0"/>
+        <w:jc w:val="both"/>
+        <w:rPr>
+          <w:rFonts w:asciiTheme="minorHAnsi" w:eastAsiaTheme="minorHAnsi" w:hAnsiTheme="minorHAnsi" w:cstheme="minorBidi"/>
+          <w:sz w:val="22"/>
+          <w:szCs w:val="22"/>
+          <w:lang w:val="en-GB"/>
+        </w:rPr>
+      </w:pPr>
     </w:p>
     <w:tbl>
       <w:tblPr>
@@ -761,8 +1926,8 @@
       </w:tblPr>
       <w:tblGrid>
         <w:gridCol w:w="2280"/>
-        <w:gridCol w:w="2802"/>
-        <w:gridCol w:w="3970"/>
+        <w:gridCol w:w="1396"/>
+        <w:gridCol w:w="5376"/>
       </w:tblGrid>
       <w:tr>
         <w:trPr>
@@ -770,7 +1935,7 @@
         </w:trPr>
         <w:tc>
           <w:tcPr>
-            <w:tcW w:w="0" w:type="auto"/>
+            <w:tcW w:w="2280" w:type="dxa"/>
             <w:tcBorders>
               <w:top w:val="single" w:sz="8" w:space="0" w:color="000000"/>
               <w:left w:val="single" w:sz="8" w:space="0" w:color="000000"/>
@@ -803,7 +1968,7 @@
         </w:tc>
         <w:tc>
           <w:tcPr>
-            <w:tcW w:w="0" w:type="auto"/>
+            <w:tcW w:w="1396" w:type="dxa"/>
             <w:tcBorders>
               <w:top w:val="single" w:sz="8" w:space="0" w:color="000000"/>
               <w:left w:val="single" w:sz="8" w:space="0" w:color="000000"/>
@@ -836,7 +2001,7 @@
         </w:tc>
         <w:tc>
           <w:tcPr>
-            <w:tcW w:w="3970" w:type="dxa"/>
+            <w:tcW w:w="5376" w:type="dxa"/>
             <w:tcBorders>
               <w:top w:val="single" w:sz="8" w:space="0" w:color="000000"/>
               <w:left w:val="single" w:sz="8" w:space="0" w:color="000000"/>
@@ -870,11 +2035,11 @@
       </w:tr>
       <w:tr>
         <w:trPr>
-          <w:trHeight w:val="329"/>
+          <w:trHeight w:val="345"/>
         </w:trPr>
         <w:tc>
           <w:tcPr>
-            <w:tcW w:w="0" w:type="auto"/>
+            <w:tcW w:w="2280" w:type="dxa"/>
             <w:tcBorders>
               <w:top w:val="single" w:sz="8" w:space="0" w:color="000000"/>
               <w:left w:val="single" w:sz="8" w:space="0" w:color="000000"/>
@@ -907,7 +2072,7 @@
         </w:tc>
         <w:tc>
           <w:tcPr>
-            <w:tcW w:w="0" w:type="auto"/>
+            <w:tcW w:w="1396" w:type="dxa"/>
             <w:tcBorders>
               <w:top w:val="single" w:sz="8" w:space="0" w:color="000000"/>
               <w:left w:val="single" w:sz="8" w:space="0" w:color="000000"/>
@@ -940,7 +2105,7 @@
         </w:tc>
         <w:tc>
           <w:tcPr>
-            <w:tcW w:w="3970" w:type="dxa"/>
+            <w:tcW w:w="5376" w:type="dxa"/>
             <w:tcBorders>
               <w:top w:val="single" w:sz="8" w:space="0" w:color="000000"/>
               <w:left w:val="single" w:sz="8" w:space="0" w:color="000000"/>
@@ -974,11 +2139,11 @@
       </w:tr>
       <w:tr>
         <w:trPr>
-          <w:trHeight w:val="563"/>
+          <w:trHeight w:val="352"/>
         </w:trPr>
         <w:tc>
           <w:tcPr>
-            <w:tcW w:w="0" w:type="auto"/>
+            <w:tcW w:w="2280" w:type="dxa"/>
             <w:tcBorders>
               <w:top w:val="single" w:sz="8" w:space="0" w:color="000000"/>
               <w:left w:val="single" w:sz="8" w:space="0" w:color="000000"/>
@@ -1011,7 +2176,7 @@
         </w:tc>
         <w:tc>
           <w:tcPr>
-            <w:tcW w:w="0" w:type="auto"/>
+            <w:tcW w:w="1396" w:type="dxa"/>
             <w:tcBorders>
               <w:top w:val="single" w:sz="8" w:space="0" w:color="000000"/>
               <w:left w:val="single" w:sz="8" w:space="0" w:color="000000"/>
@@ -1036,15 +2201,22 @@
             </w:pPr>
             <w:r>
               <w:rPr>
-                <w:lang w:val="en-US"/>
-              </w:rPr>
-              <w:t>Ratio; Key; Integer; 1992-2016;</w:t>
-            </w:r>
-          </w:p>
-        </w:tc>
-        <w:tc>
-          <w:tcPr>
-            <w:tcW w:w="3970" w:type="dxa"/>
+                <w:highlight w:val="yellow"/>
+                <w:lang w:val="en-US"/>
+              </w:rPr>
+              <w:t>Continuous</w:t>
+            </w:r>
+            <w:r>
+              <w:rPr>
+                <w:lang w:val="en-US"/>
+              </w:rPr>
+              <w:t>; Key; Integer; 1992-2016;</w:t>
+            </w:r>
+          </w:p>
+        </w:tc>
+        <w:tc>
+          <w:tcPr>
+            <w:tcW w:w="5376" w:type="dxa"/>
             <w:tcBorders>
               <w:top w:val="single" w:sz="8" w:space="0" w:color="000000"/>
               <w:left w:val="single" w:sz="8" w:space="0" w:color="000000"/>
@@ -1078,11 +2250,11 @@
       </w:tr>
       <w:tr>
         <w:trPr>
-          <w:trHeight w:val="560"/>
+          <w:trHeight w:val="332"/>
         </w:trPr>
         <w:tc>
           <w:tcPr>
-            <w:tcW w:w="0" w:type="auto"/>
+            <w:tcW w:w="2280" w:type="dxa"/>
             <w:tcBorders>
               <w:top w:val="single" w:sz="8" w:space="0" w:color="000000"/>
               <w:left w:val="single" w:sz="8" w:space="0" w:color="000000"/>
@@ -1115,7 +2287,7 @@
         </w:tc>
         <w:tc>
           <w:tcPr>
-            <w:tcW w:w="0" w:type="auto"/>
+            <w:tcW w:w="1396" w:type="dxa"/>
             <w:tcBorders>
               <w:top w:val="single" w:sz="8" w:space="0" w:color="000000"/>
               <w:left w:val="single" w:sz="8" w:space="0" w:color="000000"/>
@@ -1142,13 +2314,37 @@
               <w:rPr>
                 <w:lang w:val="en-US"/>
               </w:rPr>
-              <w:t>Nominal; String; Republican/Democrat;</w:t>
-            </w:r>
-          </w:p>
-        </w:tc>
-        <w:tc>
-          <w:tcPr>
-            <w:tcW w:w="3970" w:type="dxa"/>
+              <w:t>Nominal; String; Rep</w:t>
+            </w:r>
+            <w:r>
+              <w:rPr>
+                <w:lang w:val="en-US"/>
+              </w:rPr>
+              <w:t>.</w:t>
+            </w:r>
+            <w:r>
+              <w:rPr>
+                <w:lang w:val="en-US"/>
+              </w:rPr>
+              <w:t>/Dem</w:t>
+            </w:r>
+            <w:r>
+              <w:rPr>
+                <w:lang w:val="en-US"/>
+              </w:rPr>
+              <w:t>.</w:t>
+            </w:r>
+            <w:r>
+              <w:rPr>
+                <w:lang w:val="en-US"/>
+              </w:rPr>
+              <w:t>;</w:t>
+            </w:r>
+          </w:p>
+        </w:tc>
+        <w:tc>
+          <w:tcPr>
+            <w:tcW w:w="5376" w:type="dxa"/>
             <w:tcBorders>
               <w:top w:val="single" w:sz="8" w:space="0" w:color="000000"/>
               <w:left w:val="single" w:sz="8" w:space="0" w:color="000000"/>
@@ -1182,11 +2378,11 @@
       </w:tr>
       <w:tr>
         <w:trPr>
-          <w:trHeight w:val="560"/>
+          <w:trHeight w:val="356"/>
         </w:trPr>
         <w:tc>
           <w:tcPr>
-            <w:tcW w:w="0" w:type="auto"/>
+            <w:tcW w:w="2280" w:type="dxa"/>
             <w:tcBorders>
               <w:top w:val="single" w:sz="8" w:space="0" w:color="000000"/>
               <w:left w:val="single" w:sz="8" w:space="0" w:color="000000"/>
@@ -1219,7 +2415,7 @@
         </w:tc>
         <w:tc>
           <w:tcPr>
-            <w:tcW w:w="0" w:type="auto"/>
+            <w:tcW w:w="1396" w:type="dxa"/>
             <w:tcBorders>
               <w:top w:val="single" w:sz="8" w:space="0" w:color="000000"/>
               <w:left w:val="single" w:sz="8" w:space="0" w:color="000000"/>
@@ -1252,7 +2448,7 @@
         </w:tc>
         <w:tc>
           <w:tcPr>
-            <w:tcW w:w="3970" w:type="dxa"/>
+            <w:tcW w:w="5376" w:type="dxa"/>
             <w:tcBorders>
               <w:top w:val="single" w:sz="8" w:space="0" w:color="000000"/>
               <w:left w:val="single" w:sz="8" w:space="0" w:color="000000"/>
@@ -1279,19 +2475,7 @@
               <w:rPr>
                 <w:lang w:val="en-US"/>
               </w:rPr>
-              <w:t xml:space="preserve">The population </w:t>
-            </w:r>
-            <w:r>
-              <w:rPr>
-                <w:lang w:val="en-US"/>
-              </w:rPr>
-              <w:t>numbers</w:t>
-            </w:r>
-            <w:r>
-              <w:rPr>
-                <w:lang w:val="en-US"/>
-              </w:rPr>
-              <w:t>.</w:t>
+              <w:t>The population numbers.</w:t>
             </w:r>
           </w:p>
         </w:tc>
@@ -1302,7 +2486,7 @@
         </w:trPr>
         <w:tc>
           <w:tcPr>
-            <w:tcW w:w="0" w:type="auto"/>
+            <w:tcW w:w="2280" w:type="dxa"/>
             <w:tcBorders>
               <w:top w:val="single" w:sz="8" w:space="0" w:color="000000"/>
               <w:left w:val="single" w:sz="8" w:space="0" w:color="000000"/>
@@ -1329,7 +2513,6 @@
               <w:rPr>
                 <w:lang w:val="en-US"/>
               </w:rPr>
-              <w:lastRenderedPageBreak/>
               <w:t>{T}_REVENUE</w:t>
             </w:r>
             <w:r>
@@ -1342,7 +2525,7 @@
         </w:tc>
         <w:tc>
           <w:tcPr>
-            <w:tcW w:w="0" w:type="auto"/>
+            <w:tcW w:w="1396" w:type="dxa"/>
             <w:tcBorders>
               <w:top w:val="single" w:sz="8" w:space="0" w:color="000000"/>
               <w:left w:val="single" w:sz="8" w:space="0" w:color="000000"/>
@@ -1375,7 +2558,7 @@
         </w:tc>
         <w:tc>
           <w:tcPr>
-            <w:tcW w:w="3970" w:type="dxa"/>
+            <w:tcW w:w="5376" w:type="dxa"/>
             <w:tcBorders>
               <w:top w:val="single" w:sz="8" w:space="0" w:color="000000"/>
               <w:left w:val="single" w:sz="8" w:space="0" w:color="000000"/>
@@ -1408,15 +2591,9 @@
               <w:rPr>
                 <w:rFonts w:ascii="Calibri" w:hAnsi="Calibri" w:cs="Calibri"/>
                 <w:color w:val="000000"/>
-              </w:rPr>
-              <w:t xml:space="preserve"> </w:t>
-            </w:r>
-            <w:r>
-              <w:rPr>
-                <w:rFonts w:ascii="Calibri" w:hAnsi="Calibri" w:cs="Calibri"/>
-                <w:color w:val="000000"/>
-              </w:rPr>
-              <w:t xml:space="preserve">PC stands for </w:t>
+                <w:lang w:val="en-GB"/>
+              </w:rPr>
+              <w:t xml:space="preserve"> PC stands for </w:t>
             </w:r>
             <w:r>
               <w:rPr>
@@ -1424,6 +2601,7 @@
                 <w:i/>
                 <w:iCs/>
                 <w:color w:val="000000"/>
+                <w:lang w:val="en-GB"/>
               </w:rPr>
               <w:t>per capita</w:t>
             </w:r>
@@ -1431,6 +2609,7 @@
               <w:rPr>
                 <w:rFonts w:ascii="Calibri" w:hAnsi="Calibri" w:cs="Calibri"/>
                 <w:color w:val="000000"/>
+                <w:lang w:val="en-GB"/>
               </w:rPr>
               <w:t>.</w:t>
             </w:r>
@@ -1443,7 +2622,7 @@
         </w:trPr>
         <w:tc>
           <w:tcPr>
-            <w:tcW w:w="0" w:type="auto"/>
+            <w:tcW w:w="2280" w:type="dxa"/>
             <w:tcBorders>
               <w:top w:val="single" w:sz="8" w:space="0" w:color="000000"/>
               <w:left w:val="single" w:sz="8" w:space="0" w:color="000000"/>
@@ -1482,7 +2661,7 @@
         </w:tc>
         <w:tc>
           <w:tcPr>
-            <w:tcW w:w="0" w:type="auto"/>
+            <w:tcW w:w="1396" w:type="dxa"/>
             <w:tcBorders>
               <w:top w:val="single" w:sz="8" w:space="0" w:color="000000"/>
               <w:left w:val="single" w:sz="8" w:space="0" w:color="000000"/>
@@ -1515,7 +2694,7 @@
         </w:tc>
         <w:tc>
           <w:tcPr>
-            <w:tcW w:w="3970" w:type="dxa"/>
+            <w:tcW w:w="5376" w:type="dxa"/>
             <w:tcBorders>
               <w:top w:val="single" w:sz="8" w:space="0" w:color="000000"/>
               <w:left w:val="single" w:sz="8" w:space="0" w:color="000000"/>
@@ -1548,8 +2727,16 @@
               <w:rPr>
                 <w:rFonts w:ascii="Calibri" w:hAnsi="Calibri" w:cs="Calibri"/>
                 <w:color w:val="000000"/>
-              </w:rPr>
-              <w:t xml:space="preserve"> PC stands for </w:t>
+                <w:lang w:val="en-GB"/>
+              </w:rPr>
+              <w:t xml:space="preserve"> </w:t>
+            </w:r>
+            <w:r>
+              <w:rPr>
+                <w:rFonts w:ascii="Calibri" w:hAnsi="Calibri" w:cs="Calibri"/>
+                <w:color w:val="000000"/>
+              </w:rPr>
+              <w:t xml:space="preserve">PC stands for </w:t>
             </w:r>
             <w:r>
               <w:rPr>
@@ -1576,7 +2763,7 @@
         </w:trPr>
         <w:tc>
           <w:tcPr>
-            <w:tcW w:w="0" w:type="auto"/>
+            <w:tcW w:w="2280" w:type="dxa"/>
             <w:tcBorders>
               <w:top w:val="single" w:sz="8" w:space="0" w:color="000000"/>
               <w:left w:val="single" w:sz="8" w:space="0" w:color="000000"/>
@@ -1609,7 +2796,7 @@
         </w:tc>
         <w:tc>
           <w:tcPr>
-            <w:tcW w:w="0" w:type="auto"/>
+            <w:tcW w:w="1396" w:type="dxa"/>
             <w:tcBorders>
               <w:top w:val="single" w:sz="8" w:space="0" w:color="000000"/>
               <w:left w:val="single" w:sz="8" w:space="0" w:color="000000"/>
@@ -1642,7 +2829,7 @@
         </w:tc>
         <w:tc>
           <w:tcPr>
-            <w:tcW w:w="3970" w:type="dxa"/>
+            <w:tcW w:w="5376" w:type="dxa"/>
             <w:tcBorders>
               <w:top w:val="single" w:sz="8" w:space="0" w:color="000000"/>
               <w:left w:val="single" w:sz="8" w:space="0" w:color="000000"/>
@@ -1669,7 +2856,19 @@
               <w:rPr>
                 <w:lang w:val="en-US"/>
               </w:rPr>
-              <w:t>Number of students enrolled. N (school year) is either 4 or 8. E (ethnicity) is one of AM (American Indian or Alaska Native), AS (Asian), HI (Hispanic/Latino), BL (Black or African American), WH (White), HP (Hawaiian Native/Pacific Islander), and TR (Two or More Races).</w:t>
+              <w:t>N</w:t>
+            </w:r>
+            <w:r>
+              <w:rPr>
+                <w:lang w:val="en-US"/>
+              </w:rPr>
+              <w:t>umber</w:t>
+            </w:r>
+            <w:r>
+              <w:rPr>
+                <w:lang w:val="en-US"/>
+              </w:rPr>
+              <w:t xml:space="preserve"> of students enrolled. N (school year) is either 4 or 8. E (ethnicity) is one of AM (American Indian or Alaska Native), AS (Asian), HI (Hispanic/Latino), BL (Black or African American), WH (White), HP (Hawaiian Native/Pacific Islander), and TR (Two or More Races).</w:t>
             </w:r>
           </w:p>
         </w:tc>
@@ -1680,7 +2879,7 @@
         </w:trPr>
         <w:tc>
           <w:tcPr>
-            <w:tcW w:w="0" w:type="auto"/>
+            <w:tcW w:w="2280" w:type="dxa"/>
             <w:tcBorders>
               <w:top w:val="single" w:sz="8" w:space="0" w:color="000000"/>
               <w:left w:val="single" w:sz="8" w:space="0" w:color="000000"/>
@@ -1707,13 +2906,14 @@
               <w:rPr>
                 <w:lang w:val="en-US"/>
               </w:rPr>
+              <w:lastRenderedPageBreak/>
               <w:t>G0{N}_{E}_A_{S}</w:t>
             </w:r>
           </w:p>
         </w:tc>
         <w:tc>
           <w:tcPr>
-            <w:tcW w:w="0" w:type="auto"/>
+            <w:tcW w:w="1396" w:type="dxa"/>
             <w:tcBorders>
               <w:top w:val="single" w:sz="8" w:space="0" w:color="000000"/>
               <w:left w:val="single" w:sz="8" w:space="0" w:color="000000"/>
@@ -1758,7 +2958,7 @@
         </w:tc>
         <w:tc>
           <w:tcPr>
-            <w:tcW w:w="3970" w:type="dxa"/>
+            <w:tcW w:w="5376" w:type="dxa"/>
             <w:tcBorders>
               <w:top w:val="single" w:sz="8" w:space="0" w:color="000000"/>
               <w:left w:val="single" w:sz="8" w:space="0" w:color="000000"/>
@@ -2045,53 +3245,382 @@
     </w:p>
     <w:p>
       <w:pPr>
-        <w:spacing w:after="0"/>
-        <w:rPr>
-          <w:rFonts w:ascii="Courier New" w:eastAsia="Courier New" w:hAnsi="Courier New" w:cs="Courier New"/>
-          <w:sz w:val="18"/>
-          <w:szCs w:val="18"/>
-          <w:lang w:val="en-GB"/>
-        </w:rPr>
-      </w:pPr>
-      <w:r>
-        <w:rPr>
-          <w:rFonts w:ascii="Courier New" w:eastAsia="Courier New" w:hAnsi="Courier New" w:cs="Courier New"/>
-          <w:sz w:val="18"/>
-          <w:szCs w:val="18"/>
-          <w:lang w:val="en-GB"/>
-        </w:rPr>
-        <w:t>(</w:t>
-      </w:r>
-      <w:r>
-        <w:rPr>
-          <w:rFonts w:ascii="Courier New" w:eastAsia="Courier New" w:hAnsi="Courier New" w:cs="Courier New"/>
-          <w:sz w:val="18"/>
-          <w:szCs w:val="18"/>
-          <w:lang w:val="en-GB"/>
-        </w:rPr>
-        <w:t>from “</w:t>
-      </w:r>
-      <w:r>
-        <w:rPr>
-          <w:rFonts w:ascii="Courier New" w:eastAsia="Courier New" w:hAnsi="Courier New" w:cs="Courier New"/>
-          <w:sz w:val="18"/>
-          <w:szCs w:val="18"/>
-          <w:lang w:val="en-GB"/>
-        </w:rPr>
-        <w:t>data</w:t>
-      </w:r>
-      <w:r>
-        <w:rPr>
-          <w:rFonts w:ascii="Courier New" w:eastAsia="Courier New" w:hAnsi="Courier New" w:cs="Courier New"/>
-          <w:sz w:val="18"/>
-          <w:szCs w:val="18"/>
-          <w:lang w:val="en-GB"/>
-        </w:rPr>
-        <w:t>.csv”)</w:t>
+        <w:pStyle w:val="NoSpacing"/>
+        <w:rPr>
+          <w:highlight w:val="yellow"/>
+          <w:lang w:val="en-US"/>
+        </w:rPr>
+      </w:pPr>
+      <w:r>
+        <w:rPr>
+          <w:highlight w:val="yellow"/>
+          <w:lang w:val="en-US"/>
+        </w:rPr>
+        <w:t xml:space="preserve">With the help of our final dataset, we’ll be able to answer the questions we proposed to in the previous checkpoint. </w:t>
       </w:r>
     </w:p>
     <w:p>
       <w:pPr>
+        <w:pStyle w:val="NoSpacing"/>
+        <w:rPr>
+          <w:highlight w:val="yellow"/>
+          <w:lang w:val="en-US"/>
+        </w:rPr>
+      </w:pPr>
+      <w:r>
+        <w:rPr>
+          <w:highlight w:val="yellow"/>
+          <w:lang w:val="en-US"/>
+        </w:rPr>
+        <w:t>For the first one, which addresses the impact of changes in investment in education in grades and enrolment we can answer using the data in the TOTAL_EXPENDITURE</w:t>
+      </w:r>
+      <w:r>
+        <w:rPr>
+          <w:highlight w:val="yellow"/>
+          <w:lang w:val="en-US"/>
+        </w:rPr>
+        <w:t>_PC</w:t>
+      </w:r>
+      <w:r>
+        <w:rPr>
+          <w:highlight w:val="yellow"/>
+          <w:lang w:val="en-US"/>
+        </w:rPr>
+        <w:t xml:space="preserve">, </w:t>
+      </w:r>
+      <w:r>
+        <w:rPr>
+          <w:highlight w:val="yellow"/>
+          <w:lang w:val="en-US"/>
+        </w:rPr>
+        <w:t>G0{N}_{E}_A</w:t>
+      </w:r>
+      <w:r>
+        <w:rPr>
+          <w:highlight w:val="yellow"/>
+          <w:lang w:val="en-US"/>
+        </w:rPr>
+        <w:t xml:space="preserve"> (enrolled students) and </w:t>
+      </w:r>
+      <w:r>
+        <w:rPr>
+          <w:highlight w:val="yellow"/>
+          <w:lang w:val="en-US"/>
+        </w:rPr>
+        <w:t>G0{N}_{E}_A_{S}</w:t>
+      </w:r>
+      <w:r>
+        <w:rPr>
+          <w:highlight w:val="yellow"/>
+          <w:lang w:val="en-US"/>
+        </w:rPr>
+        <w:t xml:space="preserve"> (grades) columns.</w:t>
+      </w:r>
+    </w:p>
+    <w:p>
+      <w:pPr>
+        <w:pStyle w:val="NoSpacing"/>
+        <w:rPr>
+          <w:highlight w:val="yellow"/>
+          <w:lang w:val="en-US"/>
+        </w:rPr>
+      </w:pPr>
+      <w:r>
+        <w:rPr>
+          <w:highlight w:val="yellow"/>
+          <w:lang w:val="en-US"/>
+        </w:rPr>
+        <w:t>The second one demands a comparison between state revenue and investment’s impact in education which can be answered with data from the STATE_REVENUE</w:t>
+      </w:r>
+      <w:r>
+        <w:rPr>
+          <w:highlight w:val="yellow"/>
+          <w:lang w:val="en-US"/>
+        </w:rPr>
+        <w:t>_PC</w:t>
+      </w:r>
+      <w:r>
+        <w:rPr>
+          <w:highlight w:val="yellow"/>
+          <w:lang w:val="en-US"/>
+        </w:rPr>
+        <w:t>, TOTAL_EXPENDITURE</w:t>
+      </w:r>
+      <w:r>
+        <w:rPr>
+          <w:highlight w:val="yellow"/>
+          <w:lang w:val="en-US"/>
+        </w:rPr>
+        <w:t>_PC</w:t>
+      </w:r>
+      <w:r>
+        <w:rPr>
+          <w:highlight w:val="yellow"/>
+          <w:lang w:val="en-US"/>
+        </w:rPr>
+        <w:t xml:space="preserve"> and </w:t>
+      </w:r>
+      <w:r>
+        <w:rPr>
+          <w:highlight w:val="yellow"/>
+          <w:lang w:val="en-US"/>
+        </w:rPr>
+        <w:t>G0{N}_{E}_A_{S}</w:t>
+      </w:r>
+      <w:r>
+        <w:rPr>
+          <w:highlight w:val="yellow"/>
+          <w:lang w:val="en-US"/>
+        </w:rPr>
+        <w:t xml:space="preserve"> (grades) columns.</w:t>
+      </w:r>
+    </w:p>
+    <w:p>
+      <w:pPr>
+        <w:pStyle w:val="NoSpacing"/>
+        <w:rPr>
+          <w:highlight w:val="yellow"/>
+          <w:lang w:val="en-US"/>
+        </w:rPr>
+      </w:pPr>
+    </w:p>
+    <w:p>
+      <w:pPr>
+        <w:pStyle w:val="NoSpacing"/>
+        <w:rPr>
+          <w:highlight w:val="yellow"/>
+          <w:lang w:val="en-US"/>
+        </w:rPr>
+      </w:pPr>
+      <w:r>
+        <w:rPr>
+          <w:highlight w:val="yellow"/>
+          <w:lang w:val="en-US"/>
+        </w:rPr>
+        <w:t xml:space="preserve">The third question can be answered by figuring which values from the INSTRUCTION_EXPENDITURE_PC, SUPPORT_SERVICES_EXPENDITURE_PC, CAPITAL_OUTLAY_EXPENDITURE_PC has a higher influence on the values in the </w:t>
+      </w:r>
+      <w:r>
+        <w:rPr>
+          <w:highlight w:val="yellow"/>
+          <w:lang w:val="en-US"/>
+        </w:rPr>
+        <w:t>G0{N}_{E}_A_{S}</w:t>
+      </w:r>
+      <w:r>
+        <w:rPr>
+          <w:highlight w:val="yellow"/>
+          <w:lang w:val="en-US"/>
+        </w:rPr>
+        <w:t xml:space="preserve"> (grades) and </w:t>
+      </w:r>
+      <w:r>
+        <w:rPr>
+          <w:highlight w:val="yellow"/>
+          <w:lang w:val="en-US"/>
+        </w:rPr>
+        <w:t xml:space="preserve">G0{N}_{E}_A (enrolled students) </w:t>
+      </w:r>
+      <w:r>
+        <w:rPr>
+          <w:highlight w:val="yellow"/>
+          <w:lang w:val="en-US"/>
+        </w:rPr>
+        <w:t>columns.</w:t>
+      </w:r>
+    </w:p>
+    <w:p>
+      <w:pPr>
+        <w:pStyle w:val="NoSpacing"/>
+        <w:rPr>
+          <w:highlight w:val="yellow"/>
+          <w:lang w:val="en-US"/>
+        </w:rPr>
+      </w:pPr>
+      <w:r>
+        <w:rPr>
+          <w:highlight w:val="yellow"/>
+          <w:lang w:val="en-US"/>
+        </w:rPr>
+        <w:t xml:space="preserve">To find out if there’s a correlation between governing party and investment and answer the fourth </w:t>
+      </w:r>
+      <w:r>
+        <w:rPr>
+          <w:highlight w:val="yellow"/>
+          <w:lang w:val="en-US"/>
+        </w:rPr>
+        <w:t>question,</w:t>
+      </w:r>
+      <w:r>
+        <w:rPr>
+          <w:highlight w:val="yellow"/>
+          <w:lang w:val="en-US"/>
+        </w:rPr>
+        <w:t xml:space="preserve"> we can use the data from the RULING_PARTY and TOTAL_EXPENDITURE</w:t>
+      </w:r>
+      <w:r>
+        <w:rPr>
+          <w:highlight w:val="yellow"/>
+          <w:lang w:val="en-US"/>
+        </w:rPr>
+        <w:t>_PC</w:t>
+      </w:r>
+      <w:r>
+        <w:rPr>
+          <w:highlight w:val="yellow"/>
+          <w:lang w:val="en-US"/>
+        </w:rPr>
+        <w:t xml:space="preserve"> columns.</w:t>
+      </w:r>
+    </w:p>
+    <w:p>
+      <w:pPr>
+        <w:pStyle w:val="NoSpacing"/>
+        <w:rPr>
+          <w:lang w:val="en-US"/>
+        </w:rPr>
+      </w:pPr>
+      <w:r>
+        <w:rPr>
+          <w:highlight w:val="yellow"/>
+          <w:lang w:val="en-US"/>
+        </w:rPr>
+        <w:t>Finally, the fifth one</w:t>
+      </w:r>
+      <w:r>
+        <w:rPr>
+          <w:highlight w:val="yellow"/>
+          <w:lang w:val="en-US"/>
+        </w:rPr>
+        <w:t xml:space="preserve"> that asks whether ethnicity is correlated to students’ performance,</w:t>
+      </w:r>
+      <w:r>
+        <w:rPr>
+          <w:highlight w:val="yellow"/>
+          <w:lang w:val="en-US"/>
+        </w:rPr>
+        <w:t xml:space="preserve"> can be answer</w:t>
+      </w:r>
+      <w:r>
+        <w:rPr>
+          <w:highlight w:val="yellow"/>
+          <w:lang w:val="en-US"/>
+        </w:rPr>
+        <w:t>ed</w:t>
+      </w:r>
+      <w:r>
+        <w:rPr>
+          <w:highlight w:val="yellow"/>
+          <w:lang w:val="en-US"/>
+        </w:rPr>
+        <w:t xml:space="preserve"> with data from the </w:t>
+      </w:r>
+      <w:r>
+        <w:rPr>
+          <w:highlight w:val="yellow"/>
+          <w:lang w:val="en-US"/>
+        </w:rPr>
+        <w:t>G0{N}_{E}_A_{S}</w:t>
+      </w:r>
+      <w:r>
+        <w:rPr>
+          <w:highlight w:val="yellow"/>
+          <w:lang w:val="en-US"/>
+        </w:rPr>
+        <w:t xml:space="preserve"> </w:t>
+      </w:r>
+      <w:r>
+        <w:rPr>
+          <w:highlight w:val="yellow"/>
+          <w:lang w:val="en-US"/>
+        </w:rPr>
+        <w:t>columns</w:t>
+      </w:r>
+      <w:r>
+        <w:rPr>
+          <w:highlight w:val="yellow"/>
+          <w:lang w:val="en-US"/>
+        </w:rPr>
+        <w:t xml:space="preserve">, which </w:t>
+      </w:r>
+      <w:r>
+        <w:rPr>
+          <w:highlight w:val="yellow"/>
+          <w:lang w:val="en-US"/>
+        </w:rPr>
+        <w:t>has grades</w:t>
+      </w:r>
+      <w:r>
+        <w:rPr>
+          <w:highlight w:val="yellow"/>
+          <w:lang w:val="en-US"/>
+        </w:rPr>
+        <w:t xml:space="preserve"> separated by ethnicity</w:t>
+      </w:r>
+      <w:r>
+        <w:rPr>
+          <w:highlight w:val="yellow"/>
+          <w:lang w:val="en-US"/>
+        </w:rPr>
+        <w:t>.</w:t>
+      </w:r>
+    </w:p>
+    <w:p>
+      <w:pPr>
+        <w:pStyle w:val="NoSpacing"/>
+        <w:rPr>
+          <w:lang w:val="en-US"/>
+        </w:rPr>
+      </w:pPr>
+    </w:p>
+    <w:p>
+      <w:pPr>
+        <w:spacing w:after="0"/>
+        <w:rPr>
+          <w:rFonts w:ascii="Courier New" w:eastAsia="Courier New" w:hAnsi="Courier New" w:cs="Courier New"/>
+          <w:sz w:val="18"/>
+          <w:szCs w:val="18"/>
+          <w:lang w:val="en-GB"/>
+        </w:rPr>
+      </w:pPr>
+      <w:r>
+        <w:rPr>
+          <w:rFonts w:ascii="Courier New" w:eastAsia="Courier New" w:hAnsi="Courier New" w:cs="Courier New"/>
+          <w:sz w:val="18"/>
+          <w:szCs w:val="18"/>
+          <w:lang w:val="en-GB"/>
+        </w:rPr>
+        <w:t>(</w:t>
+      </w:r>
+      <w:r>
+        <w:rPr>
+          <w:rFonts w:ascii="Courier New" w:eastAsia="Courier New" w:hAnsi="Courier New" w:cs="Courier New"/>
+          <w:sz w:val="18"/>
+          <w:szCs w:val="18"/>
+          <w:lang w:val="en-GB"/>
+        </w:rPr>
+        <w:t>from “</w:t>
+      </w:r>
+      <w:r>
+        <w:rPr>
+          <w:rFonts w:ascii="Courier New" w:eastAsia="Courier New" w:hAnsi="Courier New" w:cs="Courier New"/>
+          <w:sz w:val="18"/>
+          <w:szCs w:val="18"/>
+          <w:lang w:val="en-GB"/>
+        </w:rPr>
+        <w:t>data</w:t>
+      </w:r>
+      <w:r>
+        <w:rPr>
+          <w:rFonts w:ascii="Courier New" w:eastAsia="Courier New" w:hAnsi="Courier New" w:cs="Courier New"/>
+          <w:sz w:val="18"/>
+          <w:szCs w:val="18"/>
+          <w:lang w:val="en-GB"/>
+        </w:rPr>
+        <w:t>.csv”)</w:t>
+      </w:r>
+    </w:p>
+    <w:p>
+      <w:pPr>
         <w:spacing w:after="0"/>
         <w:jc w:val="left"/>
         <w:rPr>
@@ -2252,25 +3781,7 @@
           <w:szCs w:val="18"/>
           <w:lang w:val="en-GB"/>
         </w:rPr>
-        <w:t>CAPITAL_OUTLAY_EXPENDITURE</w:t>
-      </w:r>
-      <w:r>
-        <w:rPr>
-          <w:rFonts w:ascii="Courier New" w:eastAsia="Courier New" w:hAnsi="Courier New" w:cs="Courier New"/>
-          <w:sz w:val="18"/>
-          <w:szCs w:val="18"/>
-          <w:lang w:val="en-GB"/>
-        </w:rPr>
-        <w:t xml:space="preserve">; </w:t>
-      </w:r>
-      <w:r>
-        <w:rPr>
-          <w:rFonts w:ascii="Courier New" w:eastAsia="Courier New" w:hAnsi="Courier New" w:cs="Courier New"/>
-          <w:sz w:val="18"/>
-          <w:szCs w:val="18"/>
-          <w:lang w:val="en-GB"/>
-        </w:rPr>
-        <w:t>...</w:t>
+        <w:t>CAPITAL_OUTLAY_EXPENDITURE; ...</w:t>
       </w:r>
       <w:r>
         <w:rPr>
@@ -2498,16 +4009,7 @@
           <w:szCs w:val="18"/>
           <w:lang w:val="en-GB"/>
         </w:rPr>
-        <w:t>;</w:t>
-      </w:r>
-      <w:r>
-        <w:rPr>
-          <w:rFonts w:ascii="Courier New" w:eastAsia="Courier New" w:hAnsi="Courier New" w:cs="Courier New"/>
-          <w:sz w:val="18"/>
-          <w:szCs w:val="18"/>
-          <w:lang w:val="en-GB"/>
-        </w:rPr>
-        <w:t xml:space="preserve"> </w:t>
+        <w:t xml:space="preserve">; </w:t>
       </w:r>
       <w:r>
         <w:rPr>
@@ -2525,16 +4027,7 @@
           <w:szCs w:val="18"/>
           <w:lang w:val="en-GB"/>
         </w:rPr>
-        <w:t>;</w:t>
-      </w:r>
-      <w:r>
-        <w:rPr>
-          <w:rFonts w:ascii="Courier New" w:eastAsia="Courier New" w:hAnsi="Courier New" w:cs="Courier New"/>
-          <w:sz w:val="18"/>
-          <w:szCs w:val="18"/>
-          <w:lang w:val="en-GB"/>
-        </w:rPr>
-        <w:t xml:space="preserve"> </w:t>
+        <w:t xml:space="preserve">; </w:t>
       </w:r>
       <w:r>
         <w:rPr>
@@ -2552,16 +4045,7 @@
           <w:szCs w:val="18"/>
           <w:lang w:val="en-GB"/>
         </w:rPr>
-        <w:t>;</w:t>
-      </w:r>
-      <w:r>
-        <w:rPr>
-          <w:rFonts w:ascii="Courier New" w:eastAsia="Courier New" w:hAnsi="Courier New" w:cs="Courier New"/>
-          <w:sz w:val="18"/>
-          <w:szCs w:val="18"/>
-          <w:lang w:val="en-GB"/>
-        </w:rPr>
-        <w:t xml:space="preserve"> </w:t>
+        <w:t xml:space="preserve">; </w:t>
       </w:r>
       <w:r>
         <w:rPr>
@@ -2579,16 +4063,7 @@
           <w:szCs w:val="18"/>
           <w:lang w:val="en-GB"/>
         </w:rPr>
-        <w:t>;</w:t>
-      </w:r>
-      <w:r>
-        <w:rPr>
-          <w:rFonts w:ascii="Courier New" w:eastAsia="Courier New" w:hAnsi="Courier New" w:cs="Courier New"/>
-          <w:sz w:val="18"/>
-          <w:szCs w:val="18"/>
-          <w:lang w:val="en-GB"/>
-        </w:rPr>
-        <w:t xml:space="preserve"> </w:t>
+        <w:t xml:space="preserve">; </w:t>
       </w:r>
       <w:r>
         <w:rPr>
@@ -2606,16 +4081,7 @@
           <w:szCs w:val="18"/>
           <w:lang w:val="en-GB"/>
         </w:rPr>
-        <w:t>;</w:t>
-      </w:r>
-      <w:r>
-        <w:rPr>
-          <w:rFonts w:ascii="Courier New" w:eastAsia="Courier New" w:hAnsi="Courier New" w:cs="Courier New"/>
-          <w:sz w:val="18"/>
-          <w:szCs w:val="18"/>
-          <w:lang w:val="en-GB"/>
-        </w:rPr>
-        <w:t xml:space="preserve"> </w:t>
+        <w:t xml:space="preserve">; </w:t>
       </w:r>
       <w:r>
         <w:rPr>
@@ -2633,16 +4099,7 @@
           <w:szCs w:val="18"/>
           <w:lang w:val="en-GB"/>
         </w:rPr>
-        <w:t>;</w:t>
-      </w:r>
-      <w:r>
-        <w:rPr>
-          <w:rFonts w:ascii="Courier New" w:eastAsia="Courier New" w:hAnsi="Courier New" w:cs="Courier New"/>
-          <w:sz w:val="18"/>
-          <w:szCs w:val="18"/>
-          <w:lang w:val="en-GB"/>
-        </w:rPr>
-        <w:t xml:space="preserve"> </w:t>
+        <w:t xml:space="preserve">; </w:t>
       </w:r>
       <w:r>
         <w:rPr>
@@ -2660,16 +4117,7 @@
           <w:szCs w:val="18"/>
           <w:lang w:val="en-GB"/>
         </w:rPr>
-        <w:t>;</w:t>
-      </w:r>
-      <w:r>
-        <w:rPr>
-          <w:rFonts w:ascii="Courier New" w:eastAsia="Courier New" w:hAnsi="Courier New" w:cs="Courier New"/>
-          <w:sz w:val="18"/>
-          <w:szCs w:val="18"/>
-          <w:lang w:val="en-GB"/>
-        </w:rPr>
-        <w:t xml:space="preserve"> </w:t>
+        <w:t xml:space="preserve">; </w:t>
       </w:r>
       <w:r>
         <w:rPr>
@@ -2687,16 +4135,7 @@
           <w:szCs w:val="18"/>
           <w:lang w:val="en-GB"/>
         </w:rPr>
-        <w:t>;</w:t>
-      </w:r>
-      <w:r>
-        <w:rPr>
-          <w:rFonts w:ascii="Courier New" w:eastAsia="Courier New" w:hAnsi="Courier New" w:cs="Courier New"/>
-          <w:sz w:val="18"/>
-          <w:szCs w:val="18"/>
-          <w:lang w:val="en-GB"/>
-        </w:rPr>
-        <w:t xml:space="preserve"> </w:t>
+        <w:t xml:space="preserve">; </w:t>
       </w:r>
       <w:r>
         <w:rPr>
@@ -2714,16 +4153,7 @@
           <w:szCs w:val="18"/>
           <w:lang w:val="en-GB"/>
         </w:rPr>
-        <w:t>;</w:t>
-      </w:r>
-      <w:r>
-        <w:rPr>
-          <w:rFonts w:ascii="Courier New" w:eastAsia="Courier New" w:hAnsi="Courier New" w:cs="Courier New"/>
-          <w:sz w:val="18"/>
-          <w:szCs w:val="18"/>
-          <w:lang w:val="en-GB"/>
-        </w:rPr>
-        <w:t xml:space="preserve"> </w:t>
+        <w:t xml:space="preserve">; </w:t>
       </w:r>
       <w:r>
         <w:rPr>
@@ -2741,16 +4171,7 @@
           <w:szCs w:val="18"/>
           <w:lang w:val="en-GB"/>
         </w:rPr>
-        <w:t>;</w:t>
-      </w:r>
-      <w:r>
-        <w:rPr>
-          <w:rFonts w:ascii="Courier New" w:eastAsia="Courier New" w:hAnsi="Courier New" w:cs="Courier New"/>
-          <w:sz w:val="18"/>
-          <w:szCs w:val="18"/>
-          <w:lang w:val="en-GB"/>
-        </w:rPr>
-        <w:t xml:space="preserve"> </w:t>
+        <w:t xml:space="preserve">; </w:t>
       </w:r>
       <w:r>
         <w:rPr>
@@ -2768,16 +4189,7 @@
           <w:szCs w:val="18"/>
           <w:lang w:val="en-GB"/>
         </w:rPr>
-        <w:t>;</w:t>
-      </w:r>
-      <w:r>
-        <w:rPr>
-          <w:rFonts w:ascii="Courier New" w:eastAsia="Courier New" w:hAnsi="Courier New" w:cs="Courier New"/>
-          <w:sz w:val="18"/>
-          <w:szCs w:val="18"/>
-          <w:lang w:val="en-GB"/>
-        </w:rPr>
-        <w:t xml:space="preserve"> </w:t>
+        <w:t xml:space="preserve">; </w:t>
       </w:r>
       <w:r>
         <w:rPr>
@@ -2795,16 +4207,7 @@
           <w:szCs w:val="18"/>
           <w:lang w:val="en-GB"/>
         </w:rPr>
-        <w:t>;</w:t>
-      </w:r>
-      <w:r>
-        <w:rPr>
-          <w:rFonts w:ascii="Courier New" w:eastAsia="Courier New" w:hAnsi="Courier New" w:cs="Courier New"/>
-          <w:sz w:val="18"/>
-          <w:szCs w:val="18"/>
-          <w:lang w:val="en-GB"/>
-        </w:rPr>
-        <w:t xml:space="preserve"> </w:t>
+        <w:t xml:space="preserve">; </w:t>
       </w:r>
       <w:r>
         <w:rPr>
@@ -2822,16 +4225,7 @@
           <w:szCs w:val="18"/>
           <w:lang w:val="en-GB"/>
         </w:rPr>
-        <w:t>;</w:t>
-      </w:r>
-      <w:r>
-        <w:rPr>
-          <w:rFonts w:ascii="Courier New" w:eastAsia="Courier New" w:hAnsi="Courier New" w:cs="Courier New"/>
-          <w:sz w:val="18"/>
-          <w:szCs w:val="18"/>
-          <w:lang w:val="en-GB"/>
-        </w:rPr>
-        <w:t xml:space="preserve"> </w:t>
+        <w:t xml:space="preserve">; </w:t>
       </w:r>
       <w:r>
         <w:rPr>
@@ -2849,16 +4243,7 @@
           <w:szCs w:val="18"/>
           <w:lang w:val="en-GB"/>
         </w:rPr>
-        <w:t>;</w:t>
-      </w:r>
-      <w:r>
-        <w:rPr>
-          <w:rFonts w:ascii="Courier New" w:eastAsia="Courier New" w:hAnsi="Courier New" w:cs="Courier New"/>
-          <w:sz w:val="18"/>
-          <w:szCs w:val="18"/>
-          <w:lang w:val="en-GB"/>
-        </w:rPr>
-        <w:t xml:space="preserve"> </w:t>
+        <w:t xml:space="preserve">; </w:t>
       </w:r>
       <w:r>
         <w:rPr>
@@ -2876,16 +4261,7 @@
           <w:szCs w:val="18"/>
           <w:lang w:val="en-GB"/>
         </w:rPr>
-        <w:t>;</w:t>
-      </w:r>
-      <w:r>
-        <w:rPr>
-          <w:rFonts w:ascii="Courier New" w:eastAsia="Courier New" w:hAnsi="Courier New" w:cs="Courier New"/>
-          <w:sz w:val="18"/>
-          <w:szCs w:val="18"/>
-          <w:lang w:val="en-GB"/>
-        </w:rPr>
-        <w:t xml:space="preserve"> </w:t>
+        <w:t xml:space="preserve">; </w:t>
       </w:r>
       <w:r>
         <w:rPr>
@@ -2903,16 +4279,7 @@
           <w:szCs w:val="18"/>
           <w:lang w:val="en-GB"/>
         </w:rPr>
-        <w:t>;</w:t>
-      </w:r>
-      <w:r>
-        <w:rPr>
-          <w:rFonts w:ascii="Courier New" w:eastAsia="Courier New" w:hAnsi="Courier New" w:cs="Courier New"/>
-          <w:sz w:val="18"/>
-          <w:szCs w:val="18"/>
-          <w:lang w:val="en-GB"/>
-        </w:rPr>
-        <w:t xml:space="preserve"> </w:t>
+        <w:t xml:space="preserve">; </w:t>
       </w:r>
       <w:r>
         <w:rPr>
@@ -2930,16 +4297,7 @@
           <w:szCs w:val="18"/>
           <w:lang w:val="en-GB"/>
         </w:rPr>
-        <w:t>;</w:t>
-      </w:r>
-      <w:r>
-        <w:rPr>
-          <w:rFonts w:ascii="Courier New" w:eastAsia="Courier New" w:hAnsi="Courier New" w:cs="Courier New"/>
-          <w:sz w:val="18"/>
-          <w:szCs w:val="18"/>
-          <w:lang w:val="en-GB"/>
-        </w:rPr>
-        <w:t xml:space="preserve"> </w:t>
+        <w:t xml:space="preserve">; </w:t>
       </w:r>
       <w:r>
         <w:rPr>
@@ -2957,16 +4315,7 @@
           <w:szCs w:val="18"/>
           <w:lang w:val="en-GB"/>
         </w:rPr>
-        <w:t>;</w:t>
-      </w:r>
-      <w:r>
-        <w:rPr>
-          <w:rFonts w:ascii="Courier New" w:eastAsia="Courier New" w:hAnsi="Courier New" w:cs="Courier New"/>
-          <w:sz w:val="18"/>
-          <w:szCs w:val="18"/>
-          <w:lang w:val="en-GB"/>
-        </w:rPr>
-        <w:t xml:space="preserve"> </w:t>
+        <w:t xml:space="preserve">; </w:t>
       </w:r>
       <w:r>
         <w:rPr>
@@ -2984,16 +4333,7 @@
           <w:szCs w:val="18"/>
           <w:lang w:val="en-GB"/>
         </w:rPr>
-        <w:t>;</w:t>
-      </w:r>
-      <w:r>
-        <w:rPr>
-          <w:rFonts w:ascii="Courier New" w:eastAsia="Courier New" w:hAnsi="Courier New" w:cs="Courier New"/>
-          <w:sz w:val="18"/>
-          <w:szCs w:val="18"/>
-          <w:lang w:val="en-GB"/>
-        </w:rPr>
-        <w:t xml:space="preserve"> </w:t>
+        <w:t xml:space="preserve">; </w:t>
       </w:r>
       <w:r>
         <w:rPr>

</xml_diff>